<commit_message>
added arcpro workflow and project to buffer state trails
</commit_message>
<xml_diff>
--- a/lab0/lab_report_0.docx
+++ b/lab0/lab_report_0.docx
@@ -14,7 +14,7 @@
           <w:rFonts w:ascii="Times New Roman" w:eastAsia="Times New Roman" w:hAnsi="Times New Roman" w:cs="Times New Roman"/>
           <w:b/>
         </w:rPr>
-        <w:t>Lab</w:t>
+        <w:t>Lab Report</w:t>
       </w:r>
       <w:r>
         <w:rPr>
@@ -23,28 +23,19 @@
         </w:rPr>
         <w:t xml:space="preserve"> 0</w:t>
       </w:r>
-      <w:r>
-        <w:rPr>
-          <w:rFonts w:ascii="Times New Roman" w:eastAsia="Times New Roman" w:hAnsi="Times New Roman" w:cs="Times New Roman"/>
-          <w:b/>
-        </w:rPr>
-        <w:t xml:space="preserve"> Report</w:t>
-      </w:r>
-    </w:p>
-    <w:p>
-      <w:pPr>
-        <w:rPr>
-          <w:rFonts w:ascii="Times New Roman" w:eastAsia="Times New Roman" w:hAnsi="Times New Roman" w:cs="Times New Roman"/>
-        </w:rPr>
-      </w:pPr>
-    </w:p>
-    <w:p>
-      <w:pPr>
-        <w:rPr>
-          <w:rFonts w:ascii="Times New Roman" w:eastAsia="Times New Roman" w:hAnsi="Times New Roman" w:cs="Times New Roman"/>
-          <w:i/>
-          <w:sz w:val="20"/>
-          <w:szCs w:val="20"/>
+    </w:p>
+    <w:p>
+      <w:pPr>
+        <w:rPr>
+          <w:rFonts w:ascii="Times New Roman" w:eastAsia="Times New Roman" w:hAnsi="Times New Roman" w:cs="Times New Roman"/>
+        </w:rPr>
+      </w:pPr>
+    </w:p>
+    <w:p>
+      <w:pPr>
+        <w:rPr>
+          <w:rFonts w:ascii="Times New Roman" w:eastAsia="Times New Roman" w:hAnsi="Times New Roman" w:cs="Times New Roman"/>
+          <w:iCs/>
         </w:rPr>
       </w:pPr>
       <w:r>
@@ -56,22 +47,130 @@
       <w:r>
         <w:rPr>
           <w:rFonts w:ascii="Times New Roman" w:eastAsia="Times New Roman" w:hAnsi="Times New Roman" w:cs="Times New Roman"/>
-        </w:rPr>
-        <w:t xml:space="preserve">Comparing </w:t>
+          <w:iCs/>
+        </w:rPr>
+        <w:t>Comparing</w:t>
+      </w:r>
+      <w:r>
+        <w:rPr>
+          <w:rFonts w:ascii="Times New Roman" w:eastAsia="Times New Roman" w:hAnsi="Times New Roman" w:cs="Times New Roman"/>
+          <w:iCs/>
+        </w:rPr>
+        <w:t xml:space="preserve"> </w:t>
+      </w:r>
+      <w:r>
+        <w:rPr>
+          <w:rFonts w:ascii="Times New Roman" w:eastAsia="Times New Roman" w:hAnsi="Times New Roman" w:cs="Times New Roman"/>
+          <w:iCs/>
+        </w:rPr>
+        <w:t>s</w:t>
+      </w:r>
+      <w:r>
+        <w:rPr>
+          <w:rFonts w:ascii="Times New Roman" w:eastAsia="Times New Roman" w:hAnsi="Times New Roman" w:cs="Times New Roman"/>
+          <w:iCs/>
+        </w:rPr>
+        <w:t xml:space="preserve">patial </w:t>
+      </w:r>
+      <w:r>
+        <w:rPr>
+          <w:rFonts w:ascii="Times New Roman" w:eastAsia="Times New Roman" w:hAnsi="Times New Roman" w:cs="Times New Roman"/>
+          <w:iCs/>
+        </w:rPr>
+        <w:t>o</w:t>
+      </w:r>
+      <w:r>
+        <w:rPr>
+          <w:rFonts w:ascii="Times New Roman" w:eastAsia="Times New Roman" w:hAnsi="Times New Roman" w:cs="Times New Roman"/>
+          <w:iCs/>
+        </w:rPr>
+        <w:t xml:space="preserve">peration </w:t>
+      </w:r>
+      <w:r>
+        <w:rPr>
+          <w:rFonts w:ascii="Times New Roman" w:eastAsia="Times New Roman" w:hAnsi="Times New Roman" w:cs="Times New Roman"/>
+          <w:iCs/>
+        </w:rPr>
+        <w:t>w</w:t>
+      </w:r>
+      <w:r>
+        <w:rPr>
+          <w:rFonts w:ascii="Times New Roman" w:eastAsia="Times New Roman" w:hAnsi="Times New Roman" w:cs="Times New Roman"/>
+          <w:iCs/>
+        </w:rPr>
+        <w:t>ork</w:t>
+      </w:r>
+      <w:r>
+        <w:rPr>
+          <w:rFonts w:ascii="Times New Roman" w:eastAsia="Times New Roman" w:hAnsi="Times New Roman" w:cs="Times New Roman"/>
+          <w:iCs/>
+        </w:rPr>
+        <w:t>f</w:t>
+      </w:r>
+      <w:r>
+        <w:rPr>
+          <w:rFonts w:ascii="Times New Roman" w:eastAsia="Times New Roman" w:hAnsi="Times New Roman" w:cs="Times New Roman"/>
+          <w:iCs/>
+        </w:rPr>
+        <w:t xml:space="preserve">lows in </w:t>
+      </w:r>
+      <w:r>
+        <w:rPr>
+          <w:rFonts w:ascii="Times New Roman" w:eastAsia="Times New Roman" w:hAnsi="Times New Roman" w:cs="Times New Roman"/>
+          <w:iCs/>
+        </w:rPr>
+        <w:t>t</w:t>
+      </w:r>
+      <w:r>
+        <w:rPr>
+          <w:rFonts w:ascii="Times New Roman" w:eastAsia="Times New Roman" w:hAnsi="Times New Roman" w:cs="Times New Roman"/>
+          <w:iCs/>
+        </w:rPr>
+        <w:t xml:space="preserve">hree </w:t>
+      </w:r>
+      <w:r>
+        <w:rPr>
+          <w:rFonts w:ascii="Times New Roman" w:eastAsia="Times New Roman" w:hAnsi="Times New Roman" w:cs="Times New Roman"/>
+          <w:iCs/>
+        </w:rPr>
+        <w:t>d</w:t>
+      </w:r>
+      <w:r>
+        <w:rPr>
+          <w:rFonts w:ascii="Times New Roman" w:eastAsia="Times New Roman" w:hAnsi="Times New Roman" w:cs="Times New Roman"/>
+          <w:iCs/>
+        </w:rPr>
+        <w:t xml:space="preserve">ifferent </w:t>
+      </w:r>
+      <w:r>
+        <w:rPr>
+          <w:rFonts w:ascii="Times New Roman" w:eastAsia="Times New Roman" w:hAnsi="Times New Roman" w:cs="Times New Roman"/>
+          <w:iCs/>
+        </w:rPr>
+        <w:t>e</w:t>
+      </w:r>
+      <w:r>
+        <w:rPr>
+          <w:rFonts w:ascii="Times New Roman" w:eastAsia="Times New Roman" w:hAnsi="Times New Roman" w:cs="Times New Roman"/>
+          <w:iCs/>
+        </w:rPr>
+        <w:t xml:space="preserve">nvironments: ArcGIS Pro, ArcGIS Online and </w:t>
       </w:r>
       <w:proofErr w:type="spellStart"/>
       <w:r>
         <w:rPr>
           <w:rFonts w:ascii="Times New Roman" w:eastAsia="Times New Roman" w:hAnsi="Times New Roman" w:cs="Times New Roman"/>
-        </w:rPr>
-        <w:t>Jupyter</w:t>
+          <w:iCs/>
+        </w:rPr>
+        <w:t>ArcPy</w:t>
       </w:r>
       <w:proofErr w:type="spellEnd"/>
       <w:r>
         <w:rPr>
           <w:rFonts w:ascii="Times New Roman" w:eastAsia="Times New Roman" w:hAnsi="Times New Roman" w:cs="Times New Roman"/>
-        </w:rPr>
-        <w:t xml:space="preserve"> Notebooks, ArcGIS Pro, and ArcGIS Online</w:t>
+          <w:iCs/>
+        </w:rPr>
+        <w:t>.</w:t>
       </w:r>
     </w:p>
     <w:p>
@@ -105,12 +204,6 @@
         </w:rPr>
         <w:t xml:space="preserve"> Maisong Francis</w:t>
       </w:r>
-      <w:r>
-        <w:rPr>
-          <w:rFonts w:ascii="Times New Roman" w:eastAsia="Times New Roman" w:hAnsi="Times New Roman" w:cs="Times New Roman"/>
-        </w:rPr>
-        <w:tab/>
-      </w:r>
     </w:p>
     <w:p>
       <w:pPr>
@@ -128,23 +221,20 @@
         <w:rPr>
           <w:rFonts w:ascii="Times New Roman" w:eastAsia="Times New Roman" w:hAnsi="Times New Roman" w:cs="Times New Roman"/>
         </w:rPr>
-        <w:t xml:space="preserve"> 01/21/2021</w:t>
-      </w:r>
-    </w:p>
-    <w:p>
-      <w:pPr>
-        <w:rPr>
-          <w:rFonts w:ascii="Times New Roman" w:eastAsia="Times New Roman" w:hAnsi="Times New Roman" w:cs="Times New Roman"/>
-        </w:rPr>
-      </w:pPr>
-    </w:p>
-    <w:p>
-      <w:pPr>
-        <w:rPr>
-          <w:rFonts w:ascii="Times New Roman" w:eastAsia="Times New Roman" w:hAnsi="Times New Roman" w:cs="Times New Roman"/>
-          <w:iCs/>
-          <w:sz w:val="20"/>
-          <w:szCs w:val="20"/>
+        <w:t xml:space="preserve"> 01/26/2021</w:t>
+      </w:r>
+    </w:p>
+    <w:p>
+      <w:pPr>
+        <w:rPr>
+          <w:rFonts w:ascii="Times New Roman" w:eastAsia="Times New Roman" w:hAnsi="Times New Roman" w:cs="Times New Roman"/>
+        </w:rPr>
+      </w:pPr>
+    </w:p>
+    <w:p>
+      <w:pPr>
+        <w:rPr>
+          <w:rFonts w:ascii="Times New Roman" w:eastAsia="Times New Roman" w:hAnsi="Times New Roman" w:cs="Times New Roman"/>
         </w:rPr>
       </w:pPr>
       <w:r>
@@ -269,73 +359,140 @@
       <w:pPr>
         <w:rPr>
           <w:rFonts w:ascii="Times New Roman" w:eastAsia="Times New Roman" w:hAnsi="Times New Roman" w:cs="Times New Roman"/>
-          <w:i/>
-          <w:sz w:val="20"/>
-          <w:szCs w:val="20"/>
-        </w:rPr>
-      </w:pPr>
-      <w:r>
-        <w:rPr>
-          <w:rFonts w:ascii="Times New Roman" w:eastAsia="Times New Roman" w:hAnsi="Times New Roman" w:cs="Times New Roman"/>
-          <w:i/>
-          <w:sz w:val="20"/>
-          <w:szCs w:val="20"/>
-        </w:rPr>
-        <w:t>Describe the specific problem and the context. Provide an illustrative figure and/or context map here. In the table, translate the qualitative problem statement elements into specific requirements for the analysis.</w:t>
-      </w:r>
-    </w:p>
-    <w:p>
-      <w:pPr>
-        <w:rPr>
-          <w:rFonts w:ascii="Times New Roman" w:eastAsia="Times New Roman" w:hAnsi="Times New Roman" w:cs="Times New Roman"/>
-          <w:iCs/>
-          <w:sz w:val="20"/>
-          <w:szCs w:val="20"/>
-        </w:rPr>
-      </w:pPr>
-    </w:p>
-    <w:p>
-      <w:pPr>
-        <w:rPr>
-          <w:rFonts w:ascii="Times New Roman" w:eastAsia="Times New Roman" w:hAnsi="Times New Roman" w:cs="Times New Roman"/>
-          <w:sz w:val="20"/>
-          <w:szCs w:val="20"/>
-        </w:rPr>
-      </w:pPr>
-    </w:p>
-    <w:p>
-      <w:pPr>
-        <w:rPr>
-          <w:rFonts w:ascii="Times New Roman" w:eastAsia="Times New Roman" w:hAnsi="Times New Roman" w:cs="Times New Roman"/>
-          <w:i/>
-          <w:sz w:val="20"/>
-          <w:szCs w:val="20"/>
-        </w:rPr>
-      </w:pPr>
-    </w:p>
-    <w:p>
-      <w:pPr>
-        <w:rPr>
-          <w:rFonts w:ascii="Times New Roman" w:eastAsia="Times New Roman" w:hAnsi="Times New Roman" w:cs="Times New Roman"/>
-          <w:i/>
-          <w:sz w:val="20"/>
-          <w:szCs w:val="20"/>
-        </w:rPr>
-      </w:pPr>
-      <w:r>
-        <w:rPr>
-          <w:rFonts w:ascii="Times New Roman" w:eastAsia="Times New Roman" w:hAnsi="Times New Roman" w:cs="Times New Roman"/>
-          <w:i/>
-          <w:sz w:val="20"/>
-          <w:szCs w:val="20"/>
-        </w:rPr>
-        <w:t>Table 1. &lt;insert caption&gt;</w:t>
+          <w:sz w:val="20"/>
+          <w:szCs w:val="20"/>
+        </w:rPr>
+      </w:pPr>
+    </w:p>
+    <w:p>
+      <w:pPr>
+        <w:rPr>
+          <w:rFonts w:ascii="Times New Roman" w:eastAsia="Times New Roman" w:hAnsi="Times New Roman" w:cs="Times New Roman"/>
+          <w:sz w:val="20"/>
+          <w:szCs w:val="20"/>
+        </w:rPr>
+      </w:pPr>
+      <w:r>
+        <w:rPr>
+          <w:rFonts w:ascii="Times New Roman" w:eastAsia="Times New Roman" w:hAnsi="Times New Roman" w:cs="Times New Roman"/>
+          <w:sz w:val="20"/>
+          <w:szCs w:val="20"/>
+        </w:rPr>
+        <w:t>The state trails in Minnesota must be buffered in each different environment</w:t>
+      </w:r>
+      <w:r>
+        <w:rPr>
+          <w:rFonts w:ascii="Times New Roman" w:eastAsia="Times New Roman" w:hAnsi="Times New Roman" w:cs="Times New Roman"/>
+          <w:sz w:val="20"/>
+          <w:szCs w:val="20"/>
+        </w:rPr>
+        <w:t xml:space="preserve"> (ArcPro, </w:t>
+      </w:r>
+      <w:proofErr w:type="spellStart"/>
+      <w:r>
+        <w:rPr>
+          <w:rFonts w:ascii="Times New Roman" w:eastAsia="Times New Roman" w:hAnsi="Times New Roman" w:cs="Times New Roman"/>
+          <w:sz w:val="20"/>
+          <w:szCs w:val="20"/>
+        </w:rPr>
+        <w:t>ArcOnline</w:t>
+      </w:r>
+      <w:proofErr w:type="spellEnd"/>
+      <w:r>
+        <w:rPr>
+          <w:rFonts w:ascii="Times New Roman" w:eastAsia="Times New Roman" w:hAnsi="Times New Roman" w:cs="Times New Roman"/>
+          <w:sz w:val="20"/>
+          <w:szCs w:val="20"/>
+        </w:rPr>
+        <w:t xml:space="preserve">, </w:t>
+      </w:r>
+      <w:proofErr w:type="spellStart"/>
+      <w:r>
+        <w:rPr>
+          <w:rFonts w:ascii="Times New Roman" w:eastAsia="Times New Roman" w:hAnsi="Times New Roman" w:cs="Times New Roman"/>
+          <w:sz w:val="20"/>
+          <w:szCs w:val="20"/>
+        </w:rPr>
+        <w:t>Arcpy</w:t>
+      </w:r>
+      <w:proofErr w:type="spellEnd"/>
+      <w:r>
+        <w:rPr>
+          <w:rFonts w:ascii="Times New Roman" w:eastAsia="Times New Roman" w:hAnsi="Times New Roman" w:cs="Times New Roman"/>
+          <w:sz w:val="20"/>
+          <w:szCs w:val="20"/>
+        </w:rPr>
+        <w:t xml:space="preserve">). </w:t>
+      </w:r>
+      <w:r>
+        <w:rPr>
+          <w:rFonts w:ascii="Times New Roman" w:eastAsia="Times New Roman" w:hAnsi="Times New Roman" w:cs="Times New Roman"/>
+          <w:sz w:val="20"/>
+          <w:szCs w:val="20"/>
+        </w:rPr>
+        <w:t xml:space="preserve">Each environment may require a different process to perform the buffer operation. </w:t>
+      </w:r>
+    </w:p>
+    <w:p>
+      <w:pPr>
+        <w:rPr>
+          <w:rFonts w:ascii="Times New Roman" w:eastAsia="Times New Roman" w:hAnsi="Times New Roman" w:cs="Times New Roman"/>
+          <w:i/>
+          <w:sz w:val="20"/>
+          <w:szCs w:val="20"/>
+        </w:rPr>
+      </w:pPr>
+    </w:p>
+    <w:p>
+      <w:pPr>
+        <w:rPr>
+          <w:rFonts w:ascii="Times New Roman" w:eastAsia="Times New Roman" w:hAnsi="Times New Roman" w:cs="Times New Roman"/>
+          <w:i/>
+          <w:sz w:val="20"/>
+          <w:szCs w:val="20"/>
+        </w:rPr>
+      </w:pPr>
+      <w:r>
+        <w:rPr>
+          <w:rFonts w:ascii="Times New Roman" w:eastAsia="Times New Roman" w:hAnsi="Times New Roman" w:cs="Times New Roman"/>
+          <w:i/>
+          <w:sz w:val="20"/>
+          <w:szCs w:val="20"/>
+        </w:rPr>
+        <w:t xml:space="preserve">Table 1. </w:t>
+      </w:r>
+      <w:r>
+        <w:rPr>
+          <w:rFonts w:ascii="Times New Roman" w:eastAsia="Times New Roman" w:hAnsi="Times New Roman" w:cs="Times New Roman"/>
+          <w:i/>
+          <w:sz w:val="20"/>
+          <w:szCs w:val="20"/>
+        </w:rPr>
+        <w:t>Summary of d</w:t>
+      </w:r>
+      <w:r>
+        <w:rPr>
+          <w:rFonts w:ascii="Times New Roman" w:eastAsia="Times New Roman" w:hAnsi="Times New Roman" w:cs="Times New Roman"/>
+          <w:i/>
+          <w:sz w:val="20"/>
+          <w:szCs w:val="20"/>
+        </w:rPr>
+        <w:t xml:space="preserve">ata required for lab </w:t>
+      </w:r>
+      <w:r>
+        <w:rPr>
+          <w:rFonts w:ascii="Times New Roman" w:eastAsia="Times New Roman" w:hAnsi="Times New Roman" w:cs="Times New Roman"/>
+          <w:i/>
+          <w:sz w:val="20"/>
+          <w:szCs w:val="20"/>
+        </w:rPr>
+        <w:t>analysis.</w:t>
       </w:r>
     </w:p>
     <w:tbl>
       <w:tblPr>
         <w:tblStyle w:val="a"/>
-        <w:tblW w:w="9625" w:type="dxa"/>
+        <w:tblW w:w="9535" w:type="dxa"/>
         <w:tblBorders>
           <w:top w:val="single" w:sz="4" w:space="0" w:color="000000"/>
           <w:left w:val="single" w:sz="4" w:space="0" w:color="000000"/>
@@ -354,7 +511,7 @@
         <w:gridCol w:w="1575"/>
         <w:gridCol w:w="1356"/>
         <w:gridCol w:w="1193"/>
-        <w:gridCol w:w="1414"/>
+        <w:gridCol w:w="1324"/>
       </w:tblGrid>
       <w:tr>
         <w:tc>
@@ -515,7 +672,7 @@
         </w:tc>
         <w:tc>
           <w:tcPr>
-            <w:tcW w:w="1414" w:type="dxa"/>
+            <w:tcW w:w="1324" w:type="dxa"/>
           </w:tcPr>
           <w:p>
             <w:pPr>
@@ -536,16 +693,6 @@
                 <w:szCs w:val="20"/>
               </w:rPr>
               <w:t>Preparation</w:t>
-            </w:r>
-            <w:r>
-              <w:rPr>
-                <w:rFonts w:ascii="Times New Roman" w:eastAsia="Times New Roman" w:hAnsi="Times New Roman" w:cs="Times New Roman"/>
-                <w:b/>
-                <w:bCs/>
-                <w:sz w:val="20"/>
-                <w:szCs w:val="20"/>
-              </w:rPr>
-              <w:t xml:space="preserve"> -</w:t>
             </w:r>
           </w:p>
         </w:tc>
@@ -591,7 +738,7 @@
                 <w:sz w:val="20"/>
                 <w:szCs w:val="20"/>
               </w:rPr>
-              <w:t>Transit routes</w:t>
+              <w:t>State Trail</w:t>
             </w:r>
           </w:p>
         </w:tc>
@@ -613,25 +760,7 @@
                 <w:sz w:val="20"/>
                 <w:szCs w:val="20"/>
               </w:rPr>
-              <w:t xml:space="preserve">Transit routes from MRCC Street Centerlines and </w:t>
-            </w:r>
-            <w:proofErr w:type="spellStart"/>
-            <w:r>
-              <w:rPr>
-                <w:rFonts w:ascii="Times New Roman" w:eastAsia="Times New Roman" w:hAnsi="Times New Roman" w:cs="Times New Roman"/>
-                <w:sz w:val="20"/>
-                <w:szCs w:val="20"/>
-              </w:rPr>
-              <w:t>NCompass</w:t>
-            </w:r>
-            <w:proofErr w:type="spellEnd"/>
-            <w:r>
-              <w:rPr>
-                <w:rFonts w:ascii="Times New Roman" w:eastAsia="Times New Roman" w:hAnsi="Times New Roman" w:cs="Times New Roman"/>
-                <w:sz w:val="20"/>
-                <w:szCs w:val="20"/>
-              </w:rPr>
-              <w:t xml:space="preserve"> Centerlines</w:t>
+              <w:t>State trails from the MNDNR</w:t>
             </w:r>
           </w:p>
         </w:tc>
@@ -653,7 +782,7 @@
                 <w:sz w:val="20"/>
                 <w:szCs w:val="20"/>
               </w:rPr>
-              <w:t>Road geometry</w:t>
+              <w:t>Line geometry</w:t>
             </w:r>
           </w:p>
         </w:tc>
@@ -687,6 +816,7 @@
               <w:r>
                 <w:rPr>
                   <w:rFonts w:ascii="Times New Roman" w:eastAsia="Times New Roman" w:hAnsi="Times New Roman" w:cs="Times New Roman"/>
+                  <w:color w:val="4472C4" w:themeColor="accent1"/>
                   <w:sz w:val="20"/>
                   <w:szCs w:val="20"/>
                   <w:u w:val="single"/>
@@ -697,6 +827,7 @@
               <w:r>
                 <w:rPr>
                   <w:rFonts w:ascii="Times New Roman" w:eastAsia="Times New Roman" w:hAnsi="Times New Roman" w:cs="Times New Roman"/>
+                  <w:color w:val="4472C4" w:themeColor="accent1"/>
                   <w:sz w:val="20"/>
                   <w:szCs w:val="20"/>
                   <w:u w:val="single"/>
@@ -707,6 +838,7 @@
               <w:r>
                 <w:rPr>
                   <w:rFonts w:ascii="Times New Roman" w:eastAsia="Times New Roman" w:hAnsi="Times New Roman" w:cs="Times New Roman"/>
+                  <w:color w:val="4472C4" w:themeColor="accent1"/>
                   <w:sz w:val="20"/>
                   <w:szCs w:val="20"/>
                   <w:u w:val="single"/>
@@ -718,24 +850,16 @@
         </w:tc>
         <w:tc>
           <w:tcPr>
-            <w:tcW w:w="1414" w:type="dxa"/>
-          </w:tcPr>
-          <w:p>
-            <w:pPr>
-              <w:rPr>
-                <w:rFonts w:ascii="Times New Roman" w:eastAsia="Times New Roman" w:hAnsi="Times New Roman" w:cs="Times New Roman"/>
-                <w:sz w:val="20"/>
-                <w:szCs w:val="20"/>
-              </w:rPr>
-            </w:pPr>
-            <w:r>
-              <w:rPr>
-                <w:rFonts w:ascii="Times New Roman" w:eastAsia="Times New Roman" w:hAnsi="Times New Roman" w:cs="Times New Roman"/>
-                <w:sz w:val="20"/>
-                <w:szCs w:val="20"/>
-              </w:rPr>
-              <w:t>https://gisdata.mn.gov/dataset/us-mn-state-metc-trans-transit-routes</w:t>
-            </w:r>
+            <w:tcW w:w="1324" w:type="dxa"/>
+          </w:tcPr>
+          <w:p>
+            <w:pPr>
+              <w:rPr>
+                <w:rFonts w:ascii="Times New Roman" w:eastAsia="Times New Roman" w:hAnsi="Times New Roman" w:cs="Times New Roman"/>
+                <w:sz w:val="20"/>
+                <w:szCs w:val="20"/>
+              </w:rPr>
+            </w:pPr>
           </w:p>
         </w:tc>
       </w:tr>
@@ -774,14 +898,6 @@
                 <w:szCs w:val="20"/>
               </w:rPr>
             </w:pPr>
-            <w:r>
-              <w:rPr>
-                <w:rFonts w:ascii="Times New Roman" w:eastAsia="Times New Roman" w:hAnsi="Times New Roman" w:cs="Times New Roman"/>
-                <w:sz w:val="20"/>
-                <w:szCs w:val="20"/>
-              </w:rPr>
-              <w:t>High volume traffic</w:t>
-            </w:r>
           </w:p>
         </w:tc>
         <w:tc>
@@ -796,14 +912,6 @@
                 <w:szCs w:val="20"/>
               </w:rPr>
             </w:pPr>
-            <w:r>
-              <w:rPr>
-                <w:rFonts w:ascii="Times New Roman" w:eastAsia="Times New Roman" w:hAnsi="Times New Roman" w:cs="Times New Roman"/>
-                <w:sz w:val="20"/>
-                <w:szCs w:val="20"/>
-              </w:rPr>
-              <w:t>&gt; 100 cars per hour</w:t>
-            </w:r>
           </w:p>
         </w:tc>
         <w:tc>
@@ -832,14 +940,6 @@
                 <w:szCs w:val="20"/>
               </w:rPr>
             </w:pPr>
-            <w:r>
-              <w:rPr>
-                <w:rFonts w:ascii="Times New Roman" w:eastAsia="Times New Roman" w:hAnsi="Times New Roman" w:cs="Times New Roman"/>
-                <w:sz w:val="20"/>
-                <w:szCs w:val="20"/>
-              </w:rPr>
-              <w:t>Volume</w:t>
-            </w:r>
           </w:p>
         </w:tc>
         <w:tc>
@@ -854,19 +954,11 @@
                 <w:szCs w:val="20"/>
               </w:rPr>
             </w:pPr>
-            <w:r>
-              <w:rPr>
-                <w:rFonts w:ascii="Times New Roman" w:eastAsia="Times New Roman" w:hAnsi="Times New Roman" w:cs="Times New Roman"/>
-                <w:sz w:val="20"/>
-                <w:szCs w:val="20"/>
-              </w:rPr>
-              <w:t>AADT Data</w:t>
-            </w:r>
-          </w:p>
-        </w:tc>
-        <w:tc>
-          <w:tcPr>
-            <w:tcW w:w="1414" w:type="dxa"/>
+          </w:p>
+        </w:tc>
+        <w:tc>
+          <w:tcPr>
+            <w:tcW w:w="1324" w:type="dxa"/>
           </w:tcPr>
           <w:p>
             <w:pPr>
@@ -974,115 +1066,7 @@
         </w:tc>
         <w:tc>
           <w:tcPr>
-            <w:tcW w:w="1414" w:type="dxa"/>
-          </w:tcPr>
-          <w:p>
-            <w:pPr>
-              <w:rPr>
-                <w:rFonts w:ascii="Times New Roman" w:eastAsia="Times New Roman" w:hAnsi="Times New Roman" w:cs="Times New Roman"/>
-                <w:sz w:val="20"/>
-                <w:szCs w:val="20"/>
-              </w:rPr>
-            </w:pPr>
-          </w:p>
-        </w:tc>
-      </w:tr>
-      <w:tr>
-        <w:tc>
-          <w:tcPr>
-            <w:tcW w:w="340" w:type="dxa"/>
-          </w:tcPr>
-          <w:p>
-            <w:pPr>
-              <w:rPr>
-                <w:rFonts w:ascii="Times New Roman" w:eastAsia="Times New Roman" w:hAnsi="Times New Roman" w:cs="Times New Roman"/>
-                <w:sz w:val="20"/>
-                <w:szCs w:val="20"/>
-              </w:rPr>
-            </w:pPr>
-            <w:r>
-              <w:rPr>
-                <w:rFonts w:ascii="Times New Roman" w:eastAsia="Times New Roman" w:hAnsi="Times New Roman" w:cs="Times New Roman"/>
-                <w:sz w:val="20"/>
-                <w:szCs w:val="20"/>
-              </w:rPr>
-              <w:t>4</w:t>
-            </w:r>
-          </w:p>
-        </w:tc>
-        <w:tc>
-          <w:tcPr>
-            <w:tcW w:w="1365" w:type="dxa"/>
-          </w:tcPr>
-          <w:p>
-            <w:pPr>
-              <w:rPr>
-                <w:rFonts w:ascii="Times New Roman" w:eastAsia="Times New Roman" w:hAnsi="Times New Roman" w:cs="Times New Roman"/>
-                <w:sz w:val="20"/>
-                <w:szCs w:val="20"/>
-              </w:rPr>
-            </w:pPr>
-          </w:p>
-        </w:tc>
-        <w:tc>
-          <w:tcPr>
-            <w:tcW w:w="2382" w:type="dxa"/>
-          </w:tcPr>
-          <w:p>
-            <w:pPr>
-              <w:rPr>
-                <w:rFonts w:ascii="Times New Roman" w:eastAsia="Times New Roman" w:hAnsi="Times New Roman" w:cs="Times New Roman"/>
-                <w:sz w:val="20"/>
-                <w:szCs w:val="20"/>
-              </w:rPr>
-            </w:pPr>
-          </w:p>
-        </w:tc>
-        <w:tc>
-          <w:tcPr>
-            <w:tcW w:w="1575" w:type="dxa"/>
-          </w:tcPr>
-          <w:p>
-            <w:pPr>
-              <w:rPr>
-                <w:rFonts w:ascii="Times New Roman" w:eastAsia="Times New Roman" w:hAnsi="Times New Roman" w:cs="Times New Roman"/>
-                <w:sz w:val="20"/>
-                <w:szCs w:val="20"/>
-              </w:rPr>
-            </w:pPr>
-          </w:p>
-        </w:tc>
-        <w:tc>
-          <w:tcPr>
-            <w:tcW w:w="1356" w:type="dxa"/>
-          </w:tcPr>
-          <w:p>
-            <w:pPr>
-              <w:rPr>
-                <w:rFonts w:ascii="Times New Roman" w:eastAsia="Times New Roman" w:hAnsi="Times New Roman" w:cs="Times New Roman"/>
-                <w:sz w:val="20"/>
-                <w:szCs w:val="20"/>
-              </w:rPr>
-            </w:pPr>
-          </w:p>
-        </w:tc>
-        <w:tc>
-          <w:tcPr>
-            <w:tcW w:w="1193" w:type="dxa"/>
-          </w:tcPr>
-          <w:p>
-            <w:pPr>
-              <w:rPr>
-                <w:rFonts w:ascii="Times New Roman" w:eastAsia="Times New Roman" w:hAnsi="Times New Roman" w:cs="Times New Roman"/>
-                <w:sz w:val="20"/>
-                <w:szCs w:val="20"/>
-              </w:rPr>
-            </w:pPr>
-          </w:p>
-        </w:tc>
-        <w:tc>
-          <w:tcPr>
-            <w:tcW w:w="1414" w:type="dxa"/>
+            <w:tcW w:w="1324" w:type="dxa"/>
           </w:tcPr>
           <w:p>
             <w:pPr>
@@ -1118,15 +1102,6 @@
       <w:pPr>
         <w:rPr>
           <w:rFonts w:ascii="Times New Roman" w:eastAsia="Times New Roman" w:hAnsi="Times New Roman" w:cs="Times New Roman"/>
-          <w:sz w:val="20"/>
-          <w:szCs w:val="20"/>
-        </w:rPr>
-      </w:pPr>
-    </w:p>
-    <w:p>
-      <w:pPr>
-        <w:rPr>
-          <w:rFonts w:ascii="Times New Roman" w:eastAsia="Times New Roman" w:hAnsi="Times New Roman" w:cs="Times New Roman"/>
           <w:b/>
         </w:rPr>
       </w:pPr>
@@ -1142,48 +1117,57 @@
       <w:pPr>
         <w:rPr>
           <w:rFonts w:ascii="Times New Roman" w:eastAsia="Times New Roman" w:hAnsi="Times New Roman" w:cs="Times New Roman"/>
-          <w:i/>
-          <w:sz w:val="20"/>
-          <w:szCs w:val="20"/>
-        </w:rPr>
-      </w:pPr>
-      <w:r>
-        <w:rPr>
-          <w:rFonts w:ascii="Times New Roman" w:eastAsia="Times New Roman" w:hAnsi="Times New Roman" w:cs="Times New Roman"/>
-          <w:i/>
-          <w:sz w:val="20"/>
-          <w:szCs w:val="20"/>
-        </w:rPr>
-        <w:t>Describe the data in two paragraphs max. Fill out the table.</w:t>
-      </w:r>
-    </w:p>
-    <w:p>
-      <w:pPr>
-        <w:rPr>
-          <w:rFonts w:ascii="Times New Roman" w:eastAsia="Times New Roman" w:hAnsi="Times New Roman" w:cs="Times New Roman"/>
-          <w:i/>
-          <w:sz w:val="20"/>
-          <w:szCs w:val="20"/>
-        </w:rPr>
-      </w:pPr>
-    </w:p>
-    <w:p>
-      <w:pPr>
-        <w:rPr>
-          <w:rFonts w:ascii="Times New Roman" w:eastAsia="Times New Roman" w:hAnsi="Times New Roman" w:cs="Times New Roman"/>
-          <w:i/>
-          <w:sz w:val="20"/>
-          <w:szCs w:val="20"/>
-        </w:rPr>
-      </w:pPr>
-      <w:r>
-        <w:rPr>
-          <w:rFonts w:ascii="Times New Roman" w:eastAsia="Times New Roman" w:hAnsi="Times New Roman" w:cs="Times New Roman"/>
-          <w:i/>
-          <w:sz w:val="20"/>
-          <w:szCs w:val="20"/>
-        </w:rPr>
-        <w:t>Table 2. &lt;insert caption&gt;</w:t>
+          <w:iCs/>
+          <w:sz w:val="20"/>
+          <w:szCs w:val="20"/>
+        </w:rPr>
+      </w:pPr>
+      <w:r>
+        <w:rPr>
+          <w:rFonts w:ascii="Times New Roman" w:eastAsia="Times New Roman" w:hAnsi="Times New Roman" w:cs="Times New Roman"/>
+          <w:iCs/>
+          <w:sz w:val="20"/>
+          <w:szCs w:val="20"/>
+        </w:rPr>
+        <w:t xml:space="preserve">The Minnesota State Trails are maintained and collected by the MNDNR Division of Park and trails. It was collected from GPS, aerial imagery, and paper maps using data from 11/13/2009 to the present. The purpose of this data when it was collected was for maintenance, recreation planning and public access information. The coordinate system of this data is NAD83 UTM 15N. The attributes include trail name, usage, surface type, length in miles and meters, and more.  </w:t>
+      </w:r>
+    </w:p>
+    <w:p>
+      <w:pPr>
+        <w:rPr>
+          <w:rFonts w:ascii="Times New Roman" w:eastAsia="Times New Roman" w:hAnsi="Times New Roman" w:cs="Times New Roman"/>
+          <w:i/>
+          <w:sz w:val="20"/>
+          <w:szCs w:val="20"/>
+        </w:rPr>
+      </w:pPr>
+    </w:p>
+    <w:p>
+      <w:pPr>
+        <w:rPr>
+          <w:rFonts w:ascii="Times New Roman" w:eastAsia="Times New Roman" w:hAnsi="Times New Roman" w:cs="Times New Roman"/>
+          <w:i/>
+          <w:sz w:val="20"/>
+          <w:szCs w:val="20"/>
+        </w:rPr>
+      </w:pPr>
+      <w:r>
+        <w:rPr>
+          <w:rFonts w:ascii="Times New Roman" w:eastAsia="Times New Roman" w:hAnsi="Times New Roman" w:cs="Times New Roman"/>
+          <w:i/>
+          <w:sz w:val="20"/>
+          <w:szCs w:val="20"/>
+        </w:rPr>
+        <w:t xml:space="preserve">Table 2. </w:t>
+      </w:r>
+      <w:r>
+        <w:rPr>
+          <w:rFonts w:ascii="Times New Roman" w:eastAsia="Times New Roman" w:hAnsi="Times New Roman" w:cs="Times New Roman"/>
+          <w:i/>
+          <w:sz w:val="20"/>
+          <w:szCs w:val="20"/>
+        </w:rPr>
+        <w:t>Information about input data for analysis</w:t>
       </w:r>
     </w:p>
     <w:tbl>
@@ -1354,7 +1338,7 @@
                 <w:sz w:val="20"/>
                 <w:szCs w:val="20"/>
               </w:rPr>
-              <w:t>Minnesota Roads</w:t>
+              <w:t>Minnesota State Trails</w:t>
             </w:r>
           </w:p>
         </w:tc>
@@ -1376,7 +1360,7 @@
                 <w:sz w:val="20"/>
                 <w:szCs w:val="20"/>
               </w:rPr>
-              <w:t>Raw input dataset for routing analysis from MNDOT</w:t>
+              <w:t>Network dataset to be buffered</w:t>
             </w:r>
           </w:p>
         </w:tc>
@@ -1396,6 +1380,7 @@
               <w:r>
                 <w:rPr>
                   <w:rFonts w:ascii="Times New Roman" w:eastAsia="Times New Roman" w:hAnsi="Times New Roman" w:cs="Times New Roman"/>
+                  <w:color w:val="4472C4" w:themeColor="accent1"/>
                   <w:sz w:val="20"/>
                   <w:szCs w:val="20"/>
                   <w:u w:val="single"/>
@@ -1406,6 +1391,7 @@
               <w:r>
                 <w:rPr>
                   <w:rFonts w:ascii="Times New Roman" w:eastAsia="Times New Roman" w:hAnsi="Times New Roman" w:cs="Times New Roman"/>
+                  <w:color w:val="4472C4" w:themeColor="accent1"/>
                   <w:sz w:val="20"/>
                   <w:szCs w:val="20"/>
                   <w:u w:val="single"/>
@@ -1416,6 +1402,7 @@
               <w:r>
                 <w:rPr>
                   <w:rFonts w:ascii="Times New Roman" w:eastAsia="Times New Roman" w:hAnsi="Times New Roman" w:cs="Times New Roman"/>
+                  <w:color w:val="4472C4" w:themeColor="accent1"/>
                   <w:sz w:val="20"/>
                   <w:szCs w:val="20"/>
                   <w:u w:val="single"/>
@@ -1686,7 +1673,27 @@
           <w:sz w:val="20"/>
           <w:szCs w:val="20"/>
         </w:rPr>
-        <w:t>, 2033). Document any and all steps that you did to the input data in the data flow diagram. Provide natural language description of the most important steps, giving a narrative arc and provide well formatting screenshots with a boarder and centered throughout.</w:t>
+        <w:t xml:space="preserve">, 2033). Document </w:t>
+      </w:r>
+      <w:proofErr w:type="gramStart"/>
+      <w:r>
+        <w:rPr>
+          <w:rFonts w:ascii="Times New Roman" w:eastAsia="Times New Roman" w:hAnsi="Times New Roman" w:cs="Times New Roman"/>
+          <w:i/>
+          <w:sz w:val="20"/>
+          <w:szCs w:val="20"/>
+        </w:rPr>
+        <w:t>any and all</w:t>
+      </w:r>
+      <w:proofErr w:type="gramEnd"/>
+      <w:r>
+        <w:rPr>
+          <w:rFonts w:ascii="Times New Roman" w:eastAsia="Times New Roman" w:hAnsi="Times New Roman" w:cs="Times New Roman"/>
+          <w:i/>
+          <w:sz w:val="20"/>
+          <w:szCs w:val="20"/>
+        </w:rPr>
+        <w:t xml:space="preserve"> steps that you did to the input data in the data flow diagram. Provide natural language description of the most important steps, giving a narrative arc and provide well formatting screenshots with a boarder and centered throughout.</w:t>
       </w:r>
     </w:p>
     <w:p>
@@ -1992,6 +1999,52 @@
       <w:pPr>
         <w:rPr>
           <w:rFonts w:ascii="Times New Roman" w:eastAsia="Times New Roman" w:hAnsi="Times New Roman" w:cs="Times New Roman"/>
+          <w:b/>
+        </w:rPr>
+      </w:pPr>
+    </w:p>
+    <w:p>
+      <w:pPr>
+        <w:rPr>
+          <w:rFonts w:ascii="Times New Roman" w:eastAsia="Times New Roman" w:hAnsi="Times New Roman" w:cs="Times New Roman"/>
+          <w:bCs/>
+        </w:rPr>
+      </w:pPr>
+      <w:r>
+        <w:rPr>
+          <w:rFonts w:ascii="Times New Roman" w:eastAsia="Times New Roman" w:hAnsi="Times New Roman" w:cs="Times New Roman"/>
+          <w:bCs/>
+        </w:rPr>
+        <w:t>GitHub</w:t>
+      </w:r>
+    </w:p>
+    <w:p>
+      <w:pPr>
+        <w:rPr>
+          <w:rFonts w:ascii="Times New Roman" w:eastAsia="Times New Roman" w:hAnsi="Times New Roman" w:cs="Times New Roman"/>
+          <w:bCs/>
+        </w:rPr>
+      </w:pPr>
+      <w:r>
+        <w:rPr>
+          <w:rFonts w:ascii="Times New Roman" w:eastAsia="Times New Roman" w:hAnsi="Times New Roman" w:cs="Times New Roman"/>
+          <w:bCs/>
+        </w:rPr>
+        <w:t xml:space="preserve">Setting up GitHub went well. I had prior experience using Git in GIS Programming where I learned how to clone, commit code and files to a repository, and fetch and pull from a repo. </w:t>
+      </w:r>
+    </w:p>
+    <w:p>
+      <w:pPr>
+        <w:rPr>
+          <w:rFonts w:ascii="Times New Roman" w:eastAsia="Times New Roman" w:hAnsi="Times New Roman" w:cs="Times New Roman"/>
+          <w:bCs/>
+        </w:rPr>
+      </w:pPr>
+    </w:p>
+    <w:p>
+      <w:pPr>
+        <w:rPr>
+          <w:rFonts w:ascii="Times New Roman" w:eastAsia="Times New Roman" w:hAnsi="Times New Roman" w:cs="Times New Roman"/>
           <w:i/>
           <w:sz w:val="20"/>
           <w:szCs w:val="20"/>
@@ -2078,8 +2131,19 @@
           <w:sz w:val="20"/>
           <w:szCs w:val="20"/>
         </w:rPr>
-        <w:t>Use a common format</w:t>
-      </w:r>
+        <w:t xml:space="preserve">Use a common </w:t>
+      </w:r>
+      <w:proofErr w:type="gramStart"/>
+      <w:r>
+        <w:rPr>
+          <w:rFonts w:ascii="Times New Roman" w:eastAsia="Times New Roman" w:hAnsi="Times New Roman" w:cs="Times New Roman"/>
+          <w:i/>
+          <w:sz w:val="20"/>
+          <w:szCs w:val="20"/>
+        </w:rPr>
+        <w:t>format</w:t>
+      </w:r>
+      <w:proofErr w:type="gramEnd"/>
     </w:p>
     <w:p>
       <w:pPr>
@@ -2574,7 +2638,25 @@
                 <w:sz w:val="16"/>
                 <w:szCs w:val="16"/>
               </w:rPr>
-              <w:t xml:space="preserve">Each element above is executed at a professional level so that someone can understand the goal, data, methods, results, and their validity and implications in a 5 minute reading at a cursory-level, and in a 30 minute meeting at a deep level </w:t>
+              <w:t xml:space="preserve">Each element above is executed at a professional level so that someone can understand the goal, data, methods, results, and their validity and implications in a </w:t>
+            </w:r>
+            <w:proofErr w:type="gramStart"/>
+            <w:r>
+              <w:rPr>
+                <w:rFonts w:ascii="Times New Roman" w:eastAsia="Times New Roman" w:hAnsi="Times New Roman" w:cs="Times New Roman"/>
+                <w:sz w:val="16"/>
+                <w:szCs w:val="16"/>
+              </w:rPr>
+              <w:t>5 minute</w:t>
+            </w:r>
+            <w:proofErr w:type="gramEnd"/>
+            <w:r>
+              <w:rPr>
+                <w:rFonts w:ascii="Times New Roman" w:eastAsia="Times New Roman" w:hAnsi="Times New Roman" w:cs="Times New Roman"/>
+                <w:sz w:val="16"/>
+                <w:szCs w:val="16"/>
+              </w:rPr>
+              <w:t xml:space="preserve"> reading at a cursory-level, and in a 30 minute meeting at a deep level </w:t>
             </w:r>
             <w:r>
               <w:rPr>
@@ -2842,6 +2924,7 @@
                 <w:rFonts w:ascii="Times New Roman" w:eastAsia="Times New Roman" w:hAnsi="Times New Roman" w:cs="Times New Roman"/>
                 <w:b/>
               </w:rPr>
+              <w:lastRenderedPageBreak/>
               <w:t>Verification</w:t>
             </w:r>
           </w:p>

</xml_diff>

<commit_message>
added code for arcpro and arc online. Finished lab write up. Three jpegs of workflow in each environment added
</commit_message>
<xml_diff>
--- a/lab0/lab_report_0.docx
+++ b/lab0/lab_report_0.docx
@@ -47,128 +47,119 @@
       <w:r>
         <w:rPr>
           <w:rFonts w:ascii="Times New Roman" w:eastAsia="Times New Roman" w:hAnsi="Times New Roman" w:cs="Times New Roman"/>
-          <w:iCs/>
+          <w:i/>
         </w:rPr>
         <w:t>Comparing</w:t>
       </w:r>
       <w:r>
         <w:rPr>
           <w:rFonts w:ascii="Times New Roman" w:eastAsia="Times New Roman" w:hAnsi="Times New Roman" w:cs="Times New Roman"/>
-          <w:iCs/>
+          <w:i/>
         </w:rPr>
         <w:t xml:space="preserve"> </w:t>
       </w:r>
       <w:r>
         <w:rPr>
           <w:rFonts w:ascii="Times New Roman" w:eastAsia="Times New Roman" w:hAnsi="Times New Roman" w:cs="Times New Roman"/>
-          <w:iCs/>
+          <w:i/>
         </w:rPr>
         <w:t>s</w:t>
       </w:r>
       <w:r>
         <w:rPr>
           <w:rFonts w:ascii="Times New Roman" w:eastAsia="Times New Roman" w:hAnsi="Times New Roman" w:cs="Times New Roman"/>
-          <w:iCs/>
+          <w:i/>
         </w:rPr>
         <w:t xml:space="preserve">patial </w:t>
       </w:r>
       <w:r>
         <w:rPr>
           <w:rFonts w:ascii="Times New Roman" w:eastAsia="Times New Roman" w:hAnsi="Times New Roman" w:cs="Times New Roman"/>
-          <w:iCs/>
+          <w:i/>
         </w:rPr>
         <w:t>o</w:t>
       </w:r>
       <w:r>
         <w:rPr>
           <w:rFonts w:ascii="Times New Roman" w:eastAsia="Times New Roman" w:hAnsi="Times New Roman" w:cs="Times New Roman"/>
-          <w:iCs/>
+          <w:i/>
         </w:rPr>
         <w:t xml:space="preserve">peration </w:t>
       </w:r>
       <w:r>
         <w:rPr>
           <w:rFonts w:ascii="Times New Roman" w:eastAsia="Times New Roman" w:hAnsi="Times New Roman" w:cs="Times New Roman"/>
-          <w:iCs/>
+          <w:i/>
         </w:rPr>
         <w:t>w</w:t>
       </w:r>
       <w:r>
         <w:rPr>
           <w:rFonts w:ascii="Times New Roman" w:eastAsia="Times New Roman" w:hAnsi="Times New Roman" w:cs="Times New Roman"/>
-          <w:iCs/>
+          <w:i/>
         </w:rPr>
         <w:t>ork</w:t>
       </w:r>
       <w:r>
         <w:rPr>
           <w:rFonts w:ascii="Times New Roman" w:eastAsia="Times New Roman" w:hAnsi="Times New Roman" w:cs="Times New Roman"/>
-          <w:iCs/>
+          <w:i/>
         </w:rPr>
         <w:t>f</w:t>
       </w:r>
       <w:r>
         <w:rPr>
           <w:rFonts w:ascii="Times New Roman" w:eastAsia="Times New Roman" w:hAnsi="Times New Roman" w:cs="Times New Roman"/>
-          <w:iCs/>
+          <w:i/>
         </w:rPr>
         <w:t xml:space="preserve">lows in </w:t>
       </w:r>
       <w:r>
         <w:rPr>
           <w:rFonts w:ascii="Times New Roman" w:eastAsia="Times New Roman" w:hAnsi="Times New Roman" w:cs="Times New Roman"/>
-          <w:iCs/>
+          <w:i/>
         </w:rPr>
         <w:t>t</w:t>
       </w:r>
       <w:r>
         <w:rPr>
           <w:rFonts w:ascii="Times New Roman" w:eastAsia="Times New Roman" w:hAnsi="Times New Roman" w:cs="Times New Roman"/>
-          <w:iCs/>
+          <w:i/>
         </w:rPr>
         <w:t xml:space="preserve">hree </w:t>
       </w:r>
       <w:r>
         <w:rPr>
           <w:rFonts w:ascii="Times New Roman" w:eastAsia="Times New Roman" w:hAnsi="Times New Roman" w:cs="Times New Roman"/>
-          <w:iCs/>
+          <w:i/>
         </w:rPr>
         <w:t>d</w:t>
       </w:r>
       <w:r>
         <w:rPr>
           <w:rFonts w:ascii="Times New Roman" w:eastAsia="Times New Roman" w:hAnsi="Times New Roman" w:cs="Times New Roman"/>
-          <w:iCs/>
+          <w:i/>
         </w:rPr>
         <w:t xml:space="preserve">ifferent </w:t>
       </w:r>
       <w:r>
         <w:rPr>
           <w:rFonts w:ascii="Times New Roman" w:eastAsia="Times New Roman" w:hAnsi="Times New Roman" w:cs="Times New Roman"/>
-          <w:iCs/>
+          <w:i/>
         </w:rPr>
         <w:t>e</w:t>
       </w:r>
       <w:r>
         <w:rPr>
           <w:rFonts w:ascii="Times New Roman" w:eastAsia="Times New Roman" w:hAnsi="Times New Roman" w:cs="Times New Roman"/>
-          <w:iCs/>
-        </w:rPr>
-        <w:t xml:space="preserve">nvironments: ArcGIS Pro, ArcGIS Online and </w:t>
-      </w:r>
-      <w:proofErr w:type="spellStart"/>
-      <w:r>
-        <w:rPr>
-          <w:rFonts w:ascii="Times New Roman" w:eastAsia="Times New Roman" w:hAnsi="Times New Roman" w:cs="Times New Roman"/>
-          <w:iCs/>
-        </w:rPr>
-        <w:t>ArcPy</w:t>
-      </w:r>
-      <w:proofErr w:type="spellEnd"/>
-      <w:r>
-        <w:rPr>
-          <w:rFonts w:ascii="Times New Roman" w:eastAsia="Times New Roman" w:hAnsi="Times New Roman" w:cs="Times New Roman"/>
-          <w:iCs/>
+          <w:i/>
+        </w:rPr>
+        <w:t>nvironments: ArcGIS Pro, ArcGIS Online and ArcPy</w:t>
+      </w:r>
+      <w:r>
+        <w:rPr>
+          <w:rFonts w:ascii="Times New Roman" w:eastAsia="Times New Roman" w:hAnsi="Times New Roman" w:cs="Times New Roman"/>
+          <w:i/>
         </w:rPr>
         <w:t>.</w:t>
       </w:r>
@@ -292,46 +283,47 @@
       <w:pPr>
         <w:rPr>
           <w:rFonts w:ascii="Times New Roman" w:eastAsia="Times New Roman" w:hAnsi="Times New Roman" w:cs="Times New Roman"/>
-          <w:i/>
-          <w:sz w:val="20"/>
-          <w:szCs w:val="20"/>
-        </w:rPr>
-      </w:pPr>
-      <w:r>
-        <w:rPr>
-          <w:rFonts w:ascii="Times New Roman" w:eastAsia="Times New Roman" w:hAnsi="Times New Roman" w:cs="Times New Roman"/>
-          <w:i/>
-          <w:sz w:val="20"/>
-          <w:szCs w:val="20"/>
-        </w:rPr>
-        <w:t>&lt;Delete this text in light grey throughout&gt;</w:t>
-      </w:r>
-    </w:p>
-    <w:p>
-      <w:pPr>
-        <w:rPr>
-          <w:rFonts w:ascii="Times New Roman" w:eastAsia="Times New Roman" w:hAnsi="Times New Roman" w:cs="Times New Roman"/>
-          <w:i/>
-          <w:sz w:val="20"/>
-          <w:szCs w:val="20"/>
-        </w:rPr>
-      </w:pPr>
-      <w:r>
-        <w:rPr>
-          <w:rFonts w:ascii="Times New Roman" w:eastAsia="Times New Roman" w:hAnsi="Times New Roman" w:cs="Times New Roman"/>
-          <w:i/>
-          <w:sz w:val="20"/>
-          <w:szCs w:val="20"/>
-        </w:rPr>
-        <w:t xml:space="preserve">250 words max. Clearly summarize the following major sections. Each gets one or two sentences.  </w:t>
-      </w:r>
-    </w:p>
-    <w:p>
-      <w:pPr>
-        <w:rPr>
-          <w:rFonts w:ascii="Times New Roman" w:eastAsia="Times New Roman" w:hAnsi="Times New Roman" w:cs="Times New Roman"/>
-        </w:rPr>
-      </w:pPr>
+          <w:iCs/>
+          <w:sz w:val="20"/>
+          <w:szCs w:val="20"/>
+        </w:rPr>
+      </w:pPr>
+      <w:r>
+        <w:rPr>
+          <w:rFonts w:ascii="Times New Roman" w:eastAsia="Times New Roman" w:hAnsi="Times New Roman" w:cs="Times New Roman"/>
+          <w:iCs/>
+          <w:sz w:val="20"/>
+          <w:szCs w:val="20"/>
+        </w:rPr>
+        <w:t xml:space="preserve">Evaluating the spatial operation, buffer, in three environments, ArcGIS Pro, Jupyter Notebooks in ArcGIS pro, and ArcGIS Online, revealed similarities, advantages, and disadvantages. </w:t>
+      </w:r>
+      <w:r>
+        <w:rPr>
+          <w:rFonts w:ascii="Times New Roman" w:eastAsia="Times New Roman" w:hAnsi="Times New Roman" w:cs="Times New Roman"/>
+          <w:iCs/>
+          <w:sz w:val="20"/>
+          <w:szCs w:val="20"/>
+        </w:rPr>
+        <w:t xml:space="preserve">The network dataset used was the MN State Trail shapefile. The workflow for ArcGIS Pro and Jupyter Notebooks in ArcGIS Pro were the same aside from the code need for Jupyter. In the Jupyter for ArcGIS Online, there was an extra step where the user had to upload the raw dataset to ArcOnline first. Each environment had advantages and disadvantages that were specific to the user’s need, whether it was working with one dataset, multiple datasets, or needing to have the dataset </w:t>
+      </w:r>
+      <w:r>
+        <w:rPr>
+          <w:rFonts w:ascii="Times New Roman" w:eastAsia="Times New Roman" w:hAnsi="Times New Roman" w:cs="Times New Roman"/>
+          <w:iCs/>
+          <w:sz w:val="20"/>
+          <w:szCs w:val="20"/>
+        </w:rPr>
+        <w:t xml:space="preserve">online. </w:t>
+      </w:r>
+      <w:r>
+        <w:rPr>
+          <w:rFonts w:ascii="Times New Roman" w:eastAsia="Times New Roman" w:hAnsi="Times New Roman" w:cs="Times New Roman"/>
+          <w:iCs/>
+          <w:sz w:val="20"/>
+          <w:szCs w:val="20"/>
+        </w:rPr>
+        <w:t xml:space="preserve">Overall all three environments were able to buffer the input network dataset and output the same result. </w:t>
+      </w:r>
     </w:p>
     <w:p>
       <w:pPr>
@@ -386,43 +378,7 @@
           <w:sz w:val="20"/>
           <w:szCs w:val="20"/>
         </w:rPr>
-        <w:t xml:space="preserve"> (ArcPro, </w:t>
-      </w:r>
-      <w:proofErr w:type="spellStart"/>
-      <w:r>
-        <w:rPr>
-          <w:rFonts w:ascii="Times New Roman" w:eastAsia="Times New Roman" w:hAnsi="Times New Roman" w:cs="Times New Roman"/>
-          <w:sz w:val="20"/>
-          <w:szCs w:val="20"/>
-        </w:rPr>
-        <w:t>ArcOnline</w:t>
-      </w:r>
-      <w:proofErr w:type="spellEnd"/>
-      <w:r>
-        <w:rPr>
-          <w:rFonts w:ascii="Times New Roman" w:eastAsia="Times New Roman" w:hAnsi="Times New Roman" w:cs="Times New Roman"/>
-          <w:sz w:val="20"/>
-          <w:szCs w:val="20"/>
-        </w:rPr>
-        <w:t xml:space="preserve">, </w:t>
-      </w:r>
-      <w:proofErr w:type="spellStart"/>
-      <w:r>
-        <w:rPr>
-          <w:rFonts w:ascii="Times New Roman" w:eastAsia="Times New Roman" w:hAnsi="Times New Roman" w:cs="Times New Roman"/>
-          <w:sz w:val="20"/>
-          <w:szCs w:val="20"/>
-        </w:rPr>
-        <w:t>Arcpy</w:t>
-      </w:r>
-      <w:proofErr w:type="spellEnd"/>
-      <w:r>
-        <w:rPr>
-          <w:rFonts w:ascii="Times New Roman" w:eastAsia="Times New Roman" w:hAnsi="Times New Roman" w:cs="Times New Roman"/>
-          <w:sz w:val="20"/>
-          <w:szCs w:val="20"/>
-        </w:rPr>
-        <w:t xml:space="preserve">). </w:t>
+        <w:t xml:space="preserve"> (ArcPro, ArcOnline, Arcpy). </w:t>
       </w:r>
       <w:r>
         <w:rPr>
@@ -821,29 +777,7 @@
                   <w:szCs w:val="20"/>
                   <w:u w:val="single"/>
                 </w:rPr>
-                <w:t xml:space="preserve">Mn </w:t>
-              </w:r>
-              <w:proofErr w:type="spellStart"/>
-              <w:r>
-                <w:rPr>
-                  <w:rFonts w:ascii="Times New Roman" w:eastAsia="Times New Roman" w:hAnsi="Times New Roman" w:cs="Times New Roman"/>
-                  <w:color w:val="4472C4" w:themeColor="accent1"/>
-                  <w:sz w:val="20"/>
-                  <w:szCs w:val="20"/>
-                  <w:u w:val="single"/>
-                </w:rPr>
-                <w:t>GeoSpatial</w:t>
-              </w:r>
-              <w:proofErr w:type="spellEnd"/>
-              <w:r>
-                <w:rPr>
-                  <w:rFonts w:ascii="Times New Roman" w:eastAsia="Times New Roman" w:hAnsi="Times New Roman" w:cs="Times New Roman"/>
-                  <w:color w:val="4472C4" w:themeColor="accent1"/>
-                  <w:sz w:val="20"/>
-                  <w:szCs w:val="20"/>
-                  <w:u w:val="single"/>
-                </w:rPr>
-                <w:t xml:space="preserve"> Commons</w:t>
+                <w:t>Mn GeoSpatial Commons</w:t>
               </w:r>
             </w:hyperlink>
           </w:p>
@@ -863,232 +797,7 @@
           </w:p>
         </w:tc>
       </w:tr>
-      <w:tr>
-        <w:tc>
-          <w:tcPr>
-            <w:tcW w:w="340" w:type="dxa"/>
-          </w:tcPr>
-          <w:p>
-            <w:pPr>
-              <w:rPr>
-                <w:rFonts w:ascii="Times New Roman" w:eastAsia="Times New Roman" w:hAnsi="Times New Roman" w:cs="Times New Roman"/>
-                <w:sz w:val="20"/>
-                <w:szCs w:val="20"/>
-              </w:rPr>
-            </w:pPr>
-            <w:r>
-              <w:rPr>
-                <w:rFonts w:ascii="Times New Roman" w:eastAsia="Times New Roman" w:hAnsi="Times New Roman" w:cs="Times New Roman"/>
-                <w:sz w:val="20"/>
-                <w:szCs w:val="20"/>
-              </w:rPr>
-              <w:t>2</w:t>
-            </w:r>
-          </w:p>
-        </w:tc>
-        <w:tc>
-          <w:tcPr>
-            <w:tcW w:w="1365" w:type="dxa"/>
-          </w:tcPr>
-          <w:p>
-            <w:pPr>
-              <w:rPr>
-                <w:rFonts w:ascii="Times New Roman" w:eastAsia="Times New Roman" w:hAnsi="Times New Roman" w:cs="Times New Roman"/>
-                <w:sz w:val="20"/>
-                <w:szCs w:val="20"/>
-              </w:rPr>
-            </w:pPr>
-          </w:p>
-        </w:tc>
-        <w:tc>
-          <w:tcPr>
-            <w:tcW w:w="2382" w:type="dxa"/>
-          </w:tcPr>
-          <w:p>
-            <w:pPr>
-              <w:rPr>
-                <w:rFonts w:ascii="Times New Roman" w:eastAsia="Times New Roman" w:hAnsi="Times New Roman" w:cs="Times New Roman"/>
-                <w:sz w:val="20"/>
-                <w:szCs w:val="20"/>
-              </w:rPr>
-            </w:pPr>
-          </w:p>
-        </w:tc>
-        <w:tc>
-          <w:tcPr>
-            <w:tcW w:w="1575" w:type="dxa"/>
-          </w:tcPr>
-          <w:p>
-            <w:pPr>
-              <w:rPr>
-                <w:rFonts w:ascii="Times New Roman" w:eastAsia="Times New Roman" w:hAnsi="Times New Roman" w:cs="Times New Roman"/>
-                <w:sz w:val="20"/>
-                <w:szCs w:val="20"/>
-              </w:rPr>
-            </w:pPr>
-          </w:p>
-        </w:tc>
-        <w:tc>
-          <w:tcPr>
-            <w:tcW w:w="1356" w:type="dxa"/>
-          </w:tcPr>
-          <w:p>
-            <w:pPr>
-              <w:rPr>
-                <w:rFonts w:ascii="Times New Roman" w:eastAsia="Times New Roman" w:hAnsi="Times New Roman" w:cs="Times New Roman"/>
-                <w:sz w:val="20"/>
-                <w:szCs w:val="20"/>
-              </w:rPr>
-            </w:pPr>
-          </w:p>
-        </w:tc>
-        <w:tc>
-          <w:tcPr>
-            <w:tcW w:w="1193" w:type="dxa"/>
-          </w:tcPr>
-          <w:p>
-            <w:pPr>
-              <w:rPr>
-                <w:rFonts w:ascii="Times New Roman" w:eastAsia="Times New Roman" w:hAnsi="Times New Roman" w:cs="Times New Roman"/>
-                <w:sz w:val="20"/>
-                <w:szCs w:val="20"/>
-              </w:rPr>
-            </w:pPr>
-          </w:p>
-        </w:tc>
-        <w:tc>
-          <w:tcPr>
-            <w:tcW w:w="1324" w:type="dxa"/>
-          </w:tcPr>
-          <w:p>
-            <w:pPr>
-              <w:rPr>
-                <w:rFonts w:ascii="Times New Roman" w:eastAsia="Times New Roman" w:hAnsi="Times New Roman" w:cs="Times New Roman"/>
-                <w:sz w:val="20"/>
-                <w:szCs w:val="20"/>
-              </w:rPr>
-            </w:pPr>
-          </w:p>
-        </w:tc>
-      </w:tr>
-      <w:tr>
-        <w:tc>
-          <w:tcPr>
-            <w:tcW w:w="340" w:type="dxa"/>
-          </w:tcPr>
-          <w:p>
-            <w:pPr>
-              <w:rPr>
-                <w:rFonts w:ascii="Times New Roman" w:eastAsia="Times New Roman" w:hAnsi="Times New Roman" w:cs="Times New Roman"/>
-                <w:sz w:val="20"/>
-                <w:szCs w:val="20"/>
-              </w:rPr>
-            </w:pPr>
-            <w:r>
-              <w:rPr>
-                <w:rFonts w:ascii="Times New Roman" w:eastAsia="Times New Roman" w:hAnsi="Times New Roman" w:cs="Times New Roman"/>
-                <w:sz w:val="20"/>
-                <w:szCs w:val="20"/>
-              </w:rPr>
-              <w:t>3</w:t>
-            </w:r>
-          </w:p>
-        </w:tc>
-        <w:tc>
-          <w:tcPr>
-            <w:tcW w:w="1365" w:type="dxa"/>
-          </w:tcPr>
-          <w:p>
-            <w:pPr>
-              <w:rPr>
-                <w:rFonts w:ascii="Times New Roman" w:eastAsia="Times New Roman" w:hAnsi="Times New Roman" w:cs="Times New Roman"/>
-                <w:sz w:val="20"/>
-                <w:szCs w:val="20"/>
-              </w:rPr>
-            </w:pPr>
-          </w:p>
-        </w:tc>
-        <w:tc>
-          <w:tcPr>
-            <w:tcW w:w="2382" w:type="dxa"/>
-          </w:tcPr>
-          <w:p>
-            <w:pPr>
-              <w:rPr>
-                <w:rFonts w:ascii="Times New Roman" w:eastAsia="Times New Roman" w:hAnsi="Times New Roman" w:cs="Times New Roman"/>
-                <w:sz w:val="20"/>
-                <w:szCs w:val="20"/>
-              </w:rPr>
-            </w:pPr>
-          </w:p>
-        </w:tc>
-        <w:tc>
-          <w:tcPr>
-            <w:tcW w:w="1575" w:type="dxa"/>
-          </w:tcPr>
-          <w:p>
-            <w:pPr>
-              <w:rPr>
-                <w:rFonts w:ascii="Times New Roman" w:eastAsia="Times New Roman" w:hAnsi="Times New Roman" w:cs="Times New Roman"/>
-                <w:sz w:val="20"/>
-                <w:szCs w:val="20"/>
-              </w:rPr>
-            </w:pPr>
-          </w:p>
-        </w:tc>
-        <w:tc>
-          <w:tcPr>
-            <w:tcW w:w="1356" w:type="dxa"/>
-          </w:tcPr>
-          <w:p>
-            <w:pPr>
-              <w:rPr>
-                <w:rFonts w:ascii="Times New Roman" w:eastAsia="Times New Roman" w:hAnsi="Times New Roman" w:cs="Times New Roman"/>
-                <w:sz w:val="20"/>
-                <w:szCs w:val="20"/>
-              </w:rPr>
-            </w:pPr>
-          </w:p>
-        </w:tc>
-        <w:tc>
-          <w:tcPr>
-            <w:tcW w:w="1193" w:type="dxa"/>
-          </w:tcPr>
-          <w:p>
-            <w:pPr>
-              <w:rPr>
-                <w:rFonts w:ascii="Times New Roman" w:eastAsia="Times New Roman" w:hAnsi="Times New Roman" w:cs="Times New Roman"/>
-                <w:sz w:val="20"/>
-                <w:szCs w:val="20"/>
-              </w:rPr>
-            </w:pPr>
-          </w:p>
-        </w:tc>
-        <w:tc>
-          <w:tcPr>
-            <w:tcW w:w="1324" w:type="dxa"/>
-          </w:tcPr>
-          <w:p>
-            <w:pPr>
-              <w:rPr>
-                <w:rFonts w:ascii="Times New Roman" w:eastAsia="Times New Roman" w:hAnsi="Times New Roman" w:cs="Times New Roman"/>
-                <w:sz w:val="20"/>
-                <w:szCs w:val="20"/>
-              </w:rPr>
-            </w:pPr>
-          </w:p>
-        </w:tc>
-      </w:tr>
     </w:tbl>
-    <w:p>
-      <w:pPr>
-        <w:rPr>
-          <w:rFonts w:ascii="Times New Roman" w:eastAsia="Times New Roman" w:hAnsi="Times New Roman" w:cs="Times New Roman"/>
-          <w:sz w:val="20"/>
-          <w:szCs w:val="20"/>
-        </w:rPr>
-      </w:pPr>
-    </w:p>
     <w:p>
       <w:pPr>
         <w:rPr>
@@ -1385,221 +1094,988 @@
                   <w:szCs w:val="20"/>
                   <w:u w:val="single"/>
                 </w:rPr>
-                <w:t xml:space="preserve">Mn </w:t>
-              </w:r>
-              <w:proofErr w:type="spellStart"/>
-              <w:r>
-                <w:rPr>
-                  <w:rFonts w:ascii="Times New Roman" w:eastAsia="Times New Roman" w:hAnsi="Times New Roman" w:cs="Times New Roman"/>
-                  <w:color w:val="4472C4" w:themeColor="accent1"/>
-                  <w:sz w:val="20"/>
-                  <w:szCs w:val="20"/>
-                  <w:u w:val="single"/>
-                </w:rPr>
-                <w:t>GeoSpatial</w:t>
-              </w:r>
-              <w:proofErr w:type="spellEnd"/>
-              <w:r>
-                <w:rPr>
-                  <w:rFonts w:ascii="Times New Roman" w:eastAsia="Times New Roman" w:hAnsi="Times New Roman" w:cs="Times New Roman"/>
-                  <w:color w:val="4472C4" w:themeColor="accent1"/>
-                  <w:sz w:val="20"/>
-                  <w:szCs w:val="20"/>
-                  <w:u w:val="single"/>
-                </w:rPr>
-                <w:t xml:space="preserve"> Commons</w:t>
+                <w:t>Mn GeoSpatial Commons</w:t>
               </w:r>
             </w:hyperlink>
           </w:p>
         </w:tc>
       </w:tr>
+    </w:tbl>
+    <w:p>
+      <w:pPr>
+        <w:rPr>
+          <w:rFonts w:ascii="Times New Roman" w:eastAsia="Times New Roman" w:hAnsi="Times New Roman" w:cs="Times New Roman"/>
+          <w:sz w:val="20"/>
+          <w:szCs w:val="20"/>
+        </w:rPr>
+      </w:pPr>
+    </w:p>
+    <w:p>
+      <w:pPr>
+        <w:rPr>
+          <w:rFonts w:ascii="Times New Roman" w:eastAsia="Times New Roman" w:hAnsi="Times New Roman" w:cs="Times New Roman"/>
+          <w:i/>
+          <w:sz w:val="20"/>
+          <w:szCs w:val="20"/>
+        </w:rPr>
+      </w:pPr>
+    </w:p>
+    <w:p>
+      <w:pPr>
+        <w:rPr>
+          <w:rFonts w:ascii="Times New Roman" w:eastAsia="Times New Roman" w:hAnsi="Times New Roman" w:cs="Times New Roman"/>
+          <w:b/>
+        </w:rPr>
+      </w:pPr>
+      <w:r>
+        <w:rPr>
+          <w:rFonts w:ascii="Times New Roman" w:eastAsia="Times New Roman" w:hAnsi="Times New Roman" w:cs="Times New Roman"/>
+          <w:b/>
+        </w:rPr>
+        <w:t>Methods</w:t>
+      </w:r>
+    </w:p>
+    <w:p>
+      <w:pPr>
+        <w:rPr>
+          <w:rFonts w:ascii="Times New Roman" w:eastAsia="Times New Roman" w:hAnsi="Times New Roman" w:cs="Times New Roman"/>
+          <w:i/>
+          <w:sz w:val="20"/>
+          <w:szCs w:val="20"/>
+          <w:u w:val="single"/>
+        </w:rPr>
+      </w:pPr>
+      <w:r>
+        <w:rPr>
+          <w:rFonts w:ascii="Times New Roman" w:eastAsia="Times New Roman" w:hAnsi="Times New Roman" w:cs="Times New Roman"/>
+          <w:i/>
+          <w:sz w:val="20"/>
+          <w:szCs w:val="20"/>
+          <w:u w:val="single"/>
+        </w:rPr>
+        <w:t>ArcGIS Pro</w:t>
+      </w:r>
+    </w:p>
+    <w:p>
+      <w:pPr>
+        <w:rPr>
+          <w:rFonts w:ascii="Times New Roman" w:eastAsia="Times New Roman" w:hAnsi="Times New Roman" w:cs="Times New Roman"/>
+          <w:iCs/>
+          <w:sz w:val="20"/>
+          <w:szCs w:val="20"/>
+        </w:rPr>
+      </w:pPr>
+      <w:r>
+        <w:rPr>
+          <w:rFonts w:ascii="Times New Roman" w:eastAsia="Times New Roman" w:hAnsi="Times New Roman" w:cs="Times New Roman"/>
+          <w:iCs/>
+          <w:sz w:val="20"/>
+          <w:szCs w:val="20"/>
+        </w:rPr>
+        <w:t xml:space="preserve">In ArcGIS Pro, a folder connection was created to the unzipped MN state trails shapefile. From there, I added the state_trails into the map as a layer (state_trails_minnesota) and ran a buffer operation with 50 meters </w:t>
+      </w:r>
+      <w:r>
+        <w:rPr>
+          <w:rFonts w:ascii="Times New Roman" w:eastAsia="Times New Roman" w:hAnsi="Times New Roman" w:cs="Times New Roman"/>
+          <w:iCs/>
+          <w:sz w:val="20"/>
+          <w:szCs w:val="20"/>
+          <w:u w:val="single"/>
+        </w:rPr>
+        <w:t>on each side</w:t>
+      </w:r>
+      <w:r>
+        <w:rPr>
+          <w:rFonts w:ascii="Times New Roman" w:eastAsia="Times New Roman" w:hAnsi="Times New Roman" w:cs="Times New Roman"/>
+          <w:iCs/>
+          <w:sz w:val="20"/>
+          <w:szCs w:val="20"/>
+        </w:rPr>
+        <w:t xml:space="preserve"> </w:t>
+      </w:r>
+      <w:r>
+        <w:rPr>
+          <w:rFonts w:ascii="Times New Roman" w:eastAsia="Times New Roman" w:hAnsi="Times New Roman" w:cs="Times New Roman"/>
+          <w:iCs/>
+          <w:sz w:val="20"/>
+          <w:szCs w:val="20"/>
+        </w:rPr>
+        <w:t xml:space="preserve">as the buffer distance with default settings. The output result was a feature class containing the </w:t>
+      </w:r>
+      <w:r>
+        <w:rPr>
+          <w:rFonts w:ascii="Times New Roman" w:eastAsia="Times New Roman" w:hAnsi="Times New Roman" w:cs="Times New Roman"/>
+          <w:iCs/>
+          <w:sz w:val="20"/>
+          <w:szCs w:val="20"/>
+        </w:rPr>
+        <w:t>total 100</w:t>
+      </w:r>
+      <w:r>
+        <w:rPr>
+          <w:rFonts w:ascii="Times New Roman" w:eastAsia="Times New Roman" w:hAnsi="Times New Roman" w:cs="Times New Roman"/>
+          <w:iCs/>
+          <w:sz w:val="20"/>
+          <w:szCs w:val="20"/>
+        </w:rPr>
+        <w:t>-meter</w:t>
+      </w:r>
+      <w:r>
+        <w:rPr>
+          <w:rFonts w:ascii="Times New Roman" w:eastAsia="Times New Roman" w:hAnsi="Times New Roman" w:cs="Times New Roman"/>
+          <w:iCs/>
+          <w:sz w:val="20"/>
+          <w:szCs w:val="20"/>
+        </w:rPr>
+        <w:t xml:space="preserve"> buffer (MNState_trails_buff_50m_arcpro) </w:t>
+      </w:r>
+      <w:r>
+        <w:rPr>
+          <w:rFonts w:ascii="Times New Roman" w:eastAsia="Times New Roman" w:hAnsi="Times New Roman" w:cs="Times New Roman"/>
+          <w:iCs/>
+          <w:sz w:val="20"/>
+          <w:szCs w:val="20"/>
+        </w:rPr>
+        <w:t>(fig 1a).</w:t>
+      </w:r>
+    </w:p>
+    <w:p>
+      <w:pPr>
+        <w:rPr>
+          <w:rFonts w:ascii="Times New Roman" w:eastAsia="Times New Roman" w:hAnsi="Times New Roman" w:cs="Times New Roman"/>
+          <w:iCs/>
+          <w:sz w:val="20"/>
+          <w:szCs w:val="20"/>
+        </w:rPr>
+      </w:pPr>
+    </w:p>
+    <w:p>
+      <w:pPr>
+        <w:rPr>
+          <w:rFonts w:ascii="Times New Roman" w:eastAsia="Times New Roman" w:hAnsi="Times New Roman" w:cs="Times New Roman"/>
+          <w:i/>
+          <w:sz w:val="20"/>
+          <w:szCs w:val="20"/>
+          <w:u w:val="single"/>
+        </w:rPr>
+      </w:pPr>
+    </w:p>
+    <w:p>
+      <w:pPr>
+        <w:rPr>
+          <w:rFonts w:ascii="Times New Roman" w:eastAsia="Times New Roman" w:hAnsi="Times New Roman" w:cs="Times New Roman"/>
+          <w:i/>
+          <w:sz w:val="20"/>
+          <w:szCs w:val="20"/>
+          <w:u w:val="single"/>
+        </w:rPr>
+      </w:pPr>
+    </w:p>
+    <w:p>
+      <w:pPr>
+        <w:rPr>
+          <w:rFonts w:ascii="Times New Roman" w:eastAsia="Times New Roman" w:hAnsi="Times New Roman" w:cs="Times New Roman"/>
+          <w:i/>
+          <w:sz w:val="20"/>
+          <w:szCs w:val="20"/>
+          <w:u w:val="single"/>
+        </w:rPr>
+      </w:pPr>
+      <w:r>
+        <w:rPr>
+          <w:rFonts w:ascii="Times New Roman" w:eastAsia="Times New Roman" w:hAnsi="Times New Roman" w:cs="Times New Roman"/>
+          <w:i/>
+          <w:sz w:val="20"/>
+          <w:szCs w:val="20"/>
+          <w:u w:val="single"/>
+        </w:rPr>
+        <w:lastRenderedPageBreak/>
+        <w:t>Jupyter Notebooks in ArcPro</w:t>
+      </w:r>
+    </w:p>
+    <w:p>
+      <w:pPr>
+        <w:pStyle w:val="ListParagraph"/>
+        <w:numPr>
+          <w:ilvl w:val="0"/>
+          <w:numId w:val="2"/>
+        </w:numPr>
+        <w:rPr>
+          <w:rFonts w:ascii="Times New Roman" w:eastAsia="Times New Roman" w:hAnsi="Times New Roman" w:cs="Times New Roman"/>
+          <w:iCs/>
+          <w:sz w:val="20"/>
+          <w:szCs w:val="20"/>
+        </w:rPr>
+      </w:pPr>
+      <w:r>
+        <w:rPr>
+          <w:rFonts w:ascii="Times New Roman" w:eastAsia="Times New Roman" w:hAnsi="Times New Roman" w:cs="Times New Roman"/>
+          <w:iCs/>
+          <w:sz w:val="20"/>
+          <w:szCs w:val="20"/>
+        </w:rPr>
+        <w:t>First the pathway to the M</w:t>
+      </w:r>
+      <w:r>
+        <w:rPr>
+          <w:rFonts w:ascii="Times New Roman" w:eastAsia="Times New Roman" w:hAnsi="Times New Roman" w:cs="Times New Roman"/>
+          <w:iCs/>
+          <w:sz w:val="20"/>
+          <w:szCs w:val="20"/>
+        </w:rPr>
+        <w:t>N</w:t>
+      </w:r>
+      <w:r>
+        <w:rPr>
+          <w:rFonts w:ascii="Times New Roman" w:eastAsia="Times New Roman" w:hAnsi="Times New Roman" w:cs="Times New Roman"/>
+          <w:iCs/>
+          <w:sz w:val="20"/>
+          <w:szCs w:val="20"/>
+        </w:rPr>
+        <w:t xml:space="preserve"> state trails shapefile was inputted as a variable</w:t>
+      </w:r>
+      <w:r>
+        <w:rPr>
+          <w:rFonts w:ascii="Times New Roman" w:eastAsia="Times New Roman" w:hAnsi="Times New Roman" w:cs="Times New Roman"/>
+          <w:iCs/>
+          <w:sz w:val="20"/>
+          <w:szCs w:val="20"/>
+        </w:rPr>
+        <w:t xml:space="preserve"> called in feature. Other parameters were specified as variables (i.e. output feature name and buffer distance with the units). </w:t>
+      </w:r>
+    </w:p>
+    <w:p>
+      <w:pPr>
+        <w:pStyle w:val="ListParagraph"/>
+        <w:rPr>
+          <w:rFonts w:ascii="Times New Roman" w:eastAsia="Times New Roman" w:hAnsi="Times New Roman" w:cs="Times New Roman"/>
+          <w:iCs/>
+          <w:sz w:val="20"/>
+          <w:szCs w:val="20"/>
+        </w:rPr>
+      </w:pPr>
+      <w:r>
+        <w:rPr>
+          <w:noProof/>
+        </w:rPr>
+        <w:drawing>
+          <wp:inline distT="0" distB="0" distL="0" distR="0" wp14:anchorId="3E4F5F7E" wp14:editId="7EDFBEBA">
+            <wp:extent cx="5943600" cy="450850"/>
+            <wp:effectExtent l="0" t="0" r="0" b="6350"/>
+            <wp:docPr id="9" name="Picture 9"/>
+            <wp:cNvGraphicFramePr>
+              <a:graphicFrameLocks xmlns:a="http://schemas.openxmlformats.org/drawingml/2006/main" noChangeAspect="1"/>
+            </wp:cNvGraphicFramePr>
+            <a:graphic xmlns:a="http://schemas.openxmlformats.org/drawingml/2006/main">
+              <a:graphicData uri="http://schemas.openxmlformats.org/drawingml/2006/picture">
+                <pic:pic xmlns:pic="http://schemas.openxmlformats.org/drawingml/2006/picture">
+                  <pic:nvPicPr>
+                    <pic:cNvPr id="1" name=""/>
+                    <pic:cNvPicPr/>
+                  </pic:nvPicPr>
+                  <pic:blipFill>
+                    <a:blip r:embed="rId9"/>
+                    <a:stretch>
+                      <a:fillRect/>
+                    </a:stretch>
+                  </pic:blipFill>
+                  <pic:spPr>
+                    <a:xfrm>
+                      <a:off x="0" y="0"/>
+                      <a:ext cx="5943600" cy="450850"/>
+                    </a:xfrm>
+                    <a:prstGeom prst="rect">
+                      <a:avLst/>
+                    </a:prstGeom>
+                  </pic:spPr>
+                </pic:pic>
+              </a:graphicData>
+            </a:graphic>
+          </wp:inline>
+        </w:drawing>
+      </w:r>
+    </w:p>
+    <w:p>
+      <w:pPr>
+        <w:pStyle w:val="ListParagraph"/>
+        <w:numPr>
+          <w:ilvl w:val="0"/>
+          <w:numId w:val="2"/>
+        </w:numPr>
+        <w:rPr>
+          <w:rFonts w:ascii="Times New Roman" w:eastAsia="Times New Roman" w:hAnsi="Times New Roman" w:cs="Times New Roman"/>
+          <w:iCs/>
+          <w:sz w:val="20"/>
+          <w:szCs w:val="20"/>
+        </w:rPr>
+      </w:pPr>
+      <w:r>
+        <w:rPr>
+          <w:rFonts w:ascii="Times New Roman" w:eastAsia="Times New Roman" w:hAnsi="Times New Roman" w:cs="Times New Roman"/>
+          <w:iCs/>
+          <w:sz w:val="20"/>
+          <w:szCs w:val="20"/>
+        </w:rPr>
+        <w:t>Using the arcpy.analysis.buffer function, the input feature was buffered 50 meters</w:t>
+      </w:r>
+      <w:r>
+        <w:rPr>
+          <w:rFonts w:ascii="Times New Roman" w:eastAsia="Times New Roman" w:hAnsi="Times New Roman" w:cs="Times New Roman"/>
+          <w:iCs/>
+          <w:sz w:val="20"/>
+          <w:szCs w:val="20"/>
+        </w:rPr>
+        <w:t xml:space="preserve"> with default parameters </w:t>
+      </w:r>
+      <w:r>
+        <w:rPr>
+          <w:rFonts w:ascii="Times New Roman" w:eastAsia="Times New Roman" w:hAnsi="Times New Roman" w:cs="Times New Roman"/>
+          <w:iCs/>
+          <w:sz w:val="20"/>
+          <w:szCs w:val="20"/>
+        </w:rPr>
+        <w:t xml:space="preserve">(100 meters total) </w:t>
+      </w:r>
+      <w:r>
+        <w:rPr>
+          <w:rFonts w:ascii="Times New Roman" w:eastAsia="Times New Roman" w:hAnsi="Times New Roman" w:cs="Times New Roman"/>
+          <w:iCs/>
+          <w:sz w:val="20"/>
+          <w:szCs w:val="20"/>
+        </w:rPr>
+        <w:t xml:space="preserve">kept. </w:t>
+      </w:r>
+    </w:p>
+    <w:p>
+      <w:pPr>
+        <w:pStyle w:val="ListParagraph"/>
+        <w:rPr>
+          <w:rFonts w:ascii="Times New Roman" w:eastAsia="Times New Roman" w:hAnsi="Times New Roman" w:cs="Times New Roman"/>
+          <w:iCs/>
+          <w:sz w:val="20"/>
+          <w:szCs w:val="20"/>
+        </w:rPr>
+      </w:pPr>
+      <w:r>
+        <w:rPr>
+          <w:noProof/>
+        </w:rPr>
+        <w:drawing>
+          <wp:inline distT="0" distB="0" distL="0" distR="0" wp14:anchorId="7A035F35" wp14:editId="42D3DF93">
+            <wp:extent cx="2529840" cy="531200"/>
+            <wp:effectExtent l="0" t="0" r="3810" b="2540"/>
+            <wp:docPr id="8" name="Picture 8"/>
+            <wp:cNvGraphicFramePr>
+              <a:graphicFrameLocks xmlns:a="http://schemas.openxmlformats.org/drawingml/2006/main" noChangeAspect="1"/>
+            </wp:cNvGraphicFramePr>
+            <a:graphic xmlns:a="http://schemas.openxmlformats.org/drawingml/2006/main">
+              <a:graphicData uri="http://schemas.openxmlformats.org/drawingml/2006/picture">
+                <pic:pic xmlns:pic="http://schemas.openxmlformats.org/drawingml/2006/picture">
+                  <pic:nvPicPr>
+                    <pic:cNvPr id="1" name=""/>
+                    <pic:cNvPicPr/>
+                  </pic:nvPicPr>
+                  <pic:blipFill>
+                    <a:blip r:embed="rId10"/>
+                    <a:stretch>
+                      <a:fillRect/>
+                    </a:stretch>
+                  </pic:blipFill>
+                  <pic:spPr>
+                    <a:xfrm>
+                      <a:off x="0" y="0"/>
+                      <a:ext cx="2611298" cy="548304"/>
+                    </a:xfrm>
+                    <a:prstGeom prst="rect">
+                      <a:avLst/>
+                    </a:prstGeom>
+                  </pic:spPr>
+                </pic:pic>
+              </a:graphicData>
+            </a:graphic>
+          </wp:inline>
+        </w:drawing>
+      </w:r>
+    </w:p>
+    <w:p>
+      <w:pPr>
+        <w:pStyle w:val="ListParagraph"/>
+        <w:numPr>
+          <w:ilvl w:val="0"/>
+          <w:numId w:val="2"/>
+        </w:numPr>
+        <w:rPr>
+          <w:rFonts w:ascii="Times New Roman" w:eastAsia="Times New Roman" w:hAnsi="Times New Roman" w:cs="Times New Roman"/>
+          <w:iCs/>
+          <w:sz w:val="20"/>
+          <w:szCs w:val="20"/>
+        </w:rPr>
+      </w:pPr>
+      <w:r>
+        <w:rPr>
+          <w:rFonts w:ascii="Times New Roman" w:eastAsia="Times New Roman" w:hAnsi="Times New Roman" w:cs="Times New Roman"/>
+          <w:iCs/>
+          <w:sz w:val="20"/>
+          <w:szCs w:val="20"/>
+        </w:rPr>
+        <w:t xml:space="preserve">The output was a feature class containing the buffer features (MNstate_trails_buff_50m_jupyter) (fig 1b). </w:t>
+      </w:r>
+    </w:p>
+    <w:p>
+      <w:pPr>
+        <w:rPr>
+          <w:rFonts w:ascii="Times New Roman" w:eastAsia="Times New Roman" w:hAnsi="Times New Roman" w:cs="Times New Roman"/>
+          <w:iCs/>
+          <w:sz w:val="20"/>
+          <w:szCs w:val="20"/>
+        </w:rPr>
+      </w:pPr>
+    </w:p>
+    <w:p>
+      <w:pPr>
+        <w:rPr>
+          <w:rFonts w:ascii="Times New Roman" w:eastAsia="Times New Roman" w:hAnsi="Times New Roman" w:cs="Times New Roman"/>
+          <w:i/>
+          <w:sz w:val="20"/>
+          <w:szCs w:val="20"/>
+          <w:u w:val="single"/>
+        </w:rPr>
+      </w:pPr>
+      <w:r>
+        <w:rPr>
+          <w:rFonts w:ascii="Times New Roman" w:eastAsia="Times New Roman" w:hAnsi="Times New Roman" w:cs="Times New Roman"/>
+          <w:i/>
+          <w:sz w:val="20"/>
+          <w:szCs w:val="20"/>
+          <w:u w:val="single"/>
+        </w:rPr>
+        <w:t>Jupyter Notebooks in ArcOnline</w:t>
+      </w:r>
+    </w:p>
+    <w:p>
+      <w:pPr>
+        <w:pStyle w:val="ListParagraph"/>
+        <w:numPr>
+          <w:ilvl w:val="0"/>
+          <w:numId w:val="2"/>
+        </w:numPr>
+        <w:rPr>
+          <w:rFonts w:ascii="Times New Roman" w:eastAsia="Times New Roman" w:hAnsi="Times New Roman" w:cs="Times New Roman"/>
+          <w:iCs/>
+          <w:sz w:val="20"/>
+          <w:szCs w:val="20"/>
+        </w:rPr>
+      </w:pPr>
+      <w:r>
+        <w:rPr>
+          <w:rFonts w:ascii="Times New Roman" w:eastAsia="Times New Roman" w:hAnsi="Times New Roman" w:cs="Times New Roman"/>
+          <w:iCs/>
+          <w:sz w:val="20"/>
+          <w:szCs w:val="20"/>
+        </w:rPr>
+        <w:t xml:space="preserve">First the MN state trails shapefile was uploaded into ArcGIS Online and a hosted feature layer was created. Now it was able to be used in ArcGIS online notebooks. </w:t>
+      </w:r>
+    </w:p>
+    <w:p>
+      <w:pPr>
+        <w:pStyle w:val="ListParagraph"/>
+        <w:numPr>
+          <w:ilvl w:val="0"/>
+          <w:numId w:val="2"/>
+        </w:numPr>
+        <w:rPr>
+          <w:rFonts w:ascii="Times New Roman" w:eastAsia="Times New Roman" w:hAnsi="Times New Roman" w:cs="Times New Roman"/>
+          <w:iCs/>
+          <w:sz w:val="20"/>
+          <w:szCs w:val="20"/>
+        </w:rPr>
+      </w:pPr>
+      <w:r>
+        <w:rPr>
+          <w:rFonts w:ascii="Times New Roman" w:eastAsia="Times New Roman" w:hAnsi="Times New Roman" w:cs="Times New Roman"/>
+          <w:iCs/>
+          <w:sz w:val="20"/>
+          <w:szCs w:val="20"/>
+        </w:rPr>
+        <w:t xml:space="preserve">In Notebooks online, first the code </w:t>
+      </w:r>
+      <w:r>
+        <w:rPr>
+          <w:rFonts w:ascii="Times New Roman" w:eastAsia="Times New Roman" w:hAnsi="Times New Roman" w:cs="Times New Roman"/>
+          <w:iCs/>
+          <w:sz w:val="20"/>
+          <w:szCs w:val="20"/>
+        </w:rPr>
+        <w:t>retrieved</w:t>
+      </w:r>
+      <w:r>
+        <w:rPr>
+          <w:rFonts w:ascii="Times New Roman" w:eastAsia="Times New Roman" w:hAnsi="Times New Roman" w:cs="Times New Roman"/>
+          <w:iCs/>
+          <w:sz w:val="20"/>
+          <w:szCs w:val="20"/>
+        </w:rPr>
+        <w:t xml:space="preserve"> the feature layer </w:t>
+      </w:r>
+      <w:r>
+        <w:rPr>
+          <w:rFonts w:ascii="Times New Roman" w:eastAsia="Times New Roman" w:hAnsi="Times New Roman" w:cs="Times New Roman"/>
+          <w:iCs/>
+          <w:sz w:val="20"/>
+          <w:szCs w:val="20"/>
+        </w:rPr>
+        <w:t xml:space="preserve">collection of the Mn state trails </w:t>
+      </w:r>
+      <w:r>
+        <w:rPr>
+          <w:rFonts w:ascii="Times New Roman" w:eastAsia="Times New Roman" w:hAnsi="Times New Roman" w:cs="Times New Roman"/>
+          <w:iCs/>
+          <w:sz w:val="20"/>
+          <w:szCs w:val="20"/>
+        </w:rPr>
+        <w:t xml:space="preserve">as a variable. </w:t>
+      </w:r>
+    </w:p>
+    <w:p>
+      <w:pPr>
+        <w:pStyle w:val="ListParagraph"/>
+        <w:numPr>
+          <w:ilvl w:val="0"/>
+          <w:numId w:val="2"/>
+        </w:numPr>
+        <w:rPr>
+          <w:rFonts w:ascii="Times New Roman" w:eastAsia="Times New Roman" w:hAnsi="Times New Roman" w:cs="Times New Roman"/>
+          <w:iCs/>
+          <w:sz w:val="20"/>
+          <w:szCs w:val="20"/>
+        </w:rPr>
+      </w:pPr>
+      <w:r>
+        <w:rPr>
+          <w:rFonts w:ascii="Times New Roman" w:eastAsia="Times New Roman" w:hAnsi="Times New Roman" w:cs="Times New Roman"/>
+          <w:iCs/>
+          <w:sz w:val="20"/>
+          <w:szCs w:val="20"/>
+        </w:rPr>
+        <w:t xml:space="preserve">Then using the </w:t>
+      </w:r>
+      <w:r>
+        <w:rPr>
+          <w:rFonts w:ascii="Times New Roman" w:eastAsia="Times New Roman" w:hAnsi="Times New Roman" w:cs="Times New Roman"/>
+          <w:iCs/>
+          <w:sz w:val="20"/>
+          <w:szCs w:val="20"/>
+        </w:rPr>
+        <w:t>features.use_proximity.create_buffers</w:t>
+      </w:r>
+      <w:r>
+        <w:rPr>
+          <w:rFonts w:ascii="Times New Roman" w:eastAsia="Times New Roman" w:hAnsi="Times New Roman" w:cs="Times New Roman"/>
+          <w:iCs/>
+          <w:sz w:val="20"/>
+          <w:szCs w:val="20"/>
+        </w:rPr>
+        <w:t xml:space="preserve">() function with specified parameters, an output feature layer collection of the </w:t>
+      </w:r>
+      <w:r>
+        <w:rPr>
+          <w:rFonts w:ascii="Times New Roman" w:eastAsia="Times New Roman" w:hAnsi="Times New Roman" w:cs="Times New Roman"/>
+          <w:iCs/>
+          <w:sz w:val="20"/>
+          <w:szCs w:val="20"/>
+        </w:rPr>
+        <w:t>100</w:t>
+      </w:r>
+      <w:r>
+        <w:rPr>
+          <w:rFonts w:ascii="Times New Roman" w:eastAsia="Times New Roman" w:hAnsi="Times New Roman" w:cs="Times New Roman"/>
+          <w:iCs/>
+          <w:sz w:val="20"/>
+          <w:szCs w:val="20"/>
+        </w:rPr>
+        <w:t>-meter</w:t>
+      </w:r>
+      <w:r>
+        <w:rPr>
+          <w:rFonts w:ascii="Times New Roman" w:eastAsia="Times New Roman" w:hAnsi="Times New Roman" w:cs="Times New Roman"/>
+          <w:iCs/>
+          <w:sz w:val="20"/>
+          <w:szCs w:val="20"/>
+        </w:rPr>
+        <w:t xml:space="preserve"> buffers was created. </w:t>
+      </w:r>
+    </w:p>
+    <w:p>
+      <w:pPr>
+        <w:pStyle w:val="ListParagraph"/>
+        <w:rPr>
+          <w:rFonts w:ascii="Times New Roman" w:eastAsia="Times New Roman" w:hAnsi="Times New Roman" w:cs="Times New Roman"/>
+          <w:iCs/>
+          <w:sz w:val="20"/>
+          <w:szCs w:val="20"/>
+        </w:rPr>
+      </w:pPr>
+      <w:r>
+        <w:drawing>
+          <wp:inline distT="0" distB="0" distL="0" distR="0" wp14:anchorId="44EF3CB7" wp14:editId="78AC83A9">
+            <wp:extent cx="5943600" cy="854075"/>
+            <wp:effectExtent l="0" t="0" r="0" b="3175"/>
+            <wp:docPr id="7" name="Picture 7"/>
+            <wp:cNvGraphicFramePr>
+              <a:graphicFrameLocks xmlns:a="http://schemas.openxmlformats.org/drawingml/2006/main" noChangeAspect="1"/>
+            </wp:cNvGraphicFramePr>
+            <a:graphic xmlns:a="http://schemas.openxmlformats.org/drawingml/2006/main">
+              <a:graphicData uri="http://schemas.openxmlformats.org/drawingml/2006/picture">
+                <pic:pic xmlns:pic="http://schemas.openxmlformats.org/drawingml/2006/picture">
+                  <pic:nvPicPr>
+                    <pic:cNvPr id="1" name=""/>
+                    <pic:cNvPicPr/>
+                  </pic:nvPicPr>
+                  <pic:blipFill>
+                    <a:blip r:embed="rId11"/>
+                    <a:stretch>
+                      <a:fillRect/>
+                    </a:stretch>
+                  </pic:blipFill>
+                  <pic:spPr>
+                    <a:xfrm>
+                      <a:off x="0" y="0"/>
+                      <a:ext cx="5943600" cy="854075"/>
+                    </a:xfrm>
+                    <a:prstGeom prst="rect">
+                      <a:avLst/>
+                    </a:prstGeom>
+                  </pic:spPr>
+                </pic:pic>
+              </a:graphicData>
+            </a:graphic>
+          </wp:inline>
+        </w:drawing>
+      </w:r>
+    </w:p>
+    <w:p>
+      <w:pPr>
+        <w:pStyle w:val="ListParagraph"/>
+        <w:numPr>
+          <w:ilvl w:val="0"/>
+          <w:numId w:val="2"/>
+        </w:numPr>
+        <w:rPr>
+          <w:rFonts w:ascii="Times New Roman" w:eastAsia="Times New Roman" w:hAnsi="Times New Roman" w:cs="Times New Roman"/>
+          <w:iCs/>
+          <w:sz w:val="20"/>
+          <w:szCs w:val="20"/>
+        </w:rPr>
+      </w:pPr>
+      <w:r>
+        <w:rPr>
+          <w:rFonts w:ascii="Times New Roman" w:eastAsia="Times New Roman" w:hAnsi="Times New Roman" w:cs="Times New Roman"/>
+          <w:iCs/>
+          <w:sz w:val="20"/>
+          <w:szCs w:val="20"/>
+        </w:rPr>
+        <w:t>This output layer was saved into my Contents in ArcGIS online</w:t>
+      </w:r>
+      <w:r>
+        <w:rPr>
+          <w:rFonts w:ascii="Times New Roman" w:eastAsia="Times New Roman" w:hAnsi="Times New Roman" w:cs="Times New Roman"/>
+          <w:iCs/>
+          <w:sz w:val="20"/>
+          <w:szCs w:val="20"/>
+        </w:rPr>
+        <w:t xml:space="preserve"> (fig 1c). </w:t>
+      </w:r>
+    </w:p>
+    <w:p>
+      <w:pPr>
+        <w:rPr>
+          <w:rFonts w:ascii="Times New Roman" w:eastAsia="Times New Roman" w:hAnsi="Times New Roman" w:cs="Times New Roman"/>
+          <w:iCs/>
+          <w:sz w:val="20"/>
+          <w:szCs w:val="20"/>
+        </w:rPr>
+      </w:pPr>
+    </w:p>
+    <w:p>
+      <w:pPr>
+        <w:rPr>
+          <w:rFonts w:ascii="Times New Roman" w:eastAsia="Times New Roman" w:hAnsi="Times New Roman" w:cs="Times New Roman"/>
+          <w:i/>
+          <w:sz w:val="20"/>
+          <w:szCs w:val="20"/>
+        </w:rPr>
+      </w:pPr>
+      <w:r>
+        <w:rPr>
+          <w:rFonts w:ascii="Times New Roman" w:eastAsia="Times New Roman" w:hAnsi="Times New Roman" w:cs="Times New Roman"/>
+          <w:i/>
+          <w:sz w:val="20"/>
+          <w:szCs w:val="20"/>
+        </w:rPr>
+        <w:t>Figure 1. Data flow diagram</w:t>
+      </w:r>
+      <w:r>
+        <w:rPr>
+          <w:rFonts w:ascii="Times New Roman" w:eastAsia="Times New Roman" w:hAnsi="Times New Roman" w:cs="Times New Roman"/>
+          <w:i/>
+          <w:sz w:val="20"/>
+          <w:szCs w:val="20"/>
+        </w:rPr>
+        <w:t xml:space="preserve"> for buffering state trails in each environment respectively: ArcGIS Pro (a), ArcGIS Notebooks (b), ArcGIS Online(c). </w:t>
+      </w:r>
+      <w:r>
+        <w:rPr>
+          <w:rFonts w:ascii="Times New Roman" w:eastAsia="Times New Roman" w:hAnsi="Times New Roman" w:cs="Times New Roman"/>
+          <w:i/>
+          <w:sz w:val="20"/>
+          <w:szCs w:val="20"/>
+        </w:rPr>
+        <w:t xml:space="preserve"> </w:t>
+      </w:r>
+    </w:p>
+    <w:tbl>
+      <w:tblPr>
+        <w:tblStyle w:val="TableGrid"/>
+        <w:tblW w:w="9961" w:type="dxa"/>
+        <w:tblLook w:val="04A0" w:firstRow="1" w:lastRow="0" w:firstColumn="1" w:lastColumn="0" w:noHBand="0" w:noVBand="1"/>
+      </w:tblPr>
+      <w:tblGrid>
+        <w:gridCol w:w="9961"/>
+      </w:tblGrid>
       <w:tr>
-        <w:tc>
-          <w:tcPr>
-            <w:tcW w:w="383" w:type="dxa"/>
-          </w:tcPr>
-          <w:p>
-            <w:pPr>
-              <w:rPr>
-                <w:rFonts w:ascii="Times New Roman" w:eastAsia="Times New Roman" w:hAnsi="Times New Roman" w:cs="Times New Roman"/>
-                <w:sz w:val="20"/>
-                <w:szCs w:val="20"/>
-              </w:rPr>
-            </w:pPr>
-            <w:r>
-              <w:rPr>
-                <w:rFonts w:ascii="Times New Roman" w:eastAsia="Times New Roman" w:hAnsi="Times New Roman" w:cs="Times New Roman"/>
-                <w:sz w:val="20"/>
-                <w:szCs w:val="20"/>
-              </w:rPr>
-              <w:t>2</w:t>
-            </w:r>
-          </w:p>
-        </w:tc>
-        <w:tc>
-          <w:tcPr>
-            <w:tcW w:w="1952" w:type="dxa"/>
-          </w:tcPr>
-          <w:p>
-            <w:pPr>
-              <w:rPr>
-                <w:rFonts w:ascii="Times New Roman" w:eastAsia="Times New Roman" w:hAnsi="Times New Roman" w:cs="Times New Roman"/>
-                <w:sz w:val="20"/>
-                <w:szCs w:val="20"/>
-              </w:rPr>
-            </w:pPr>
-          </w:p>
-        </w:tc>
-        <w:tc>
-          <w:tcPr>
-            <w:tcW w:w="4590" w:type="dxa"/>
-          </w:tcPr>
-          <w:p>
-            <w:pPr>
-              <w:rPr>
-                <w:rFonts w:ascii="Times New Roman" w:eastAsia="Times New Roman" w:hAnsi="Times New Roman" w:cs="Times New Roman"/>
-                <w:sz w:val="20"/>
-                <w:szCs w:val="20"/>
-              </w:rPr>
-            </w:pPr>
-          </w:p>
-        </w:tc>
-        <w:tc>
-          <w:tcPr>
-            <w:tcW w:w="2425" w:type="dxa"/>
-          </w:tcPr>
-          <w:p>
-            <w:pPr>
-              <w:rPr>
-                <w:rFonts w:ascii="Times New Roman" w:eastAsia="Times New Roman" w:hAnsi="Times New Roman" w:cs="Times New Roman"/>
-                <w:sz w:val="20"/>
-                <w:szCs w:val="20"/>
-              </w:rPr>
-            </w:pPr>
+        <w:trPr>
+          <w:trHeight w:val="1889"/>
+        </w:trPr>
+        <w:tc>
+          <w:tcPr>
+            <w:tcW w:w="9961" w:type="dxa"/>
+          </w:tcPr>
+          <w:p>
+            <w:pPr>
+              <w:rPr>
+                <w:rFonts w:ascii="Times New Roman" w:eastAsia="Times New Roman" w:hAnsi="Times New Roman" w:cs="Times New Roman"/>
+                <w:i/>
+                <w:sz w:val="20"/>
+                <w:szCs w:val="20"/>
+              </w:rPr>
+            </w:pPr>
+            <w:r>
+              <w:rPr>
+                <w:rFonts w:ascii="Times New Roman" w:eastAsia="Times New Roman" w:hAnsi="Times New Roman" w:cs="Times New Roman"/>
+                <w:i/>
+                <w:sz w:val="20"/>
+                <w:szCs w:val="20"/>
+              </w:rPr>
+              <w:t>a)</w:t>
+            </w:r>
+          </w:p>
+          <w:p>
+            <w:pPr>
+              <w:rPr>
+                <w:rFonts w:ascii="Times New Roman" w:eastAsia="Times New Roman" w:hAnsi="Times New Roman" w:cs="Times New Roman"/>
+                <w:i/>
+                <w:sz w:val="20"/>
+                <w:szCs w:val="20"/>
+              </w:rPr>
+            </w:pPr>
+            <w:r>
+              <w:rPr>
+                <w:noProof/>
+              </w:rPr>
+              <w:drawing>
+                <wp:inline distT="0" distB="0" distL="0" distR="0" wp14:anchorId="095B5D75" wp14:editId="111D0D4D">
+                  <wp:extent cx="5943600" cy="866775"/>
+                  <wp:effectExtent l="0" t="0" r="0" b="9525"/>
+                  <wp:docPr id="1" name="Picture 1"/>
+                  <wp:cNvGraphicFramePr>
+                    <a:graphicFrameLocks xmlns:a="http://schemas.openxmlformats.org/drawingml/2006/main" noChangeAspect="1"/>
+                  </wp:cNvGraphicFramePr>
+                  <a:graphic xmlns:a="http://schemas.openxmlformats.org/drawingml/2006/main">
+                    <a:graphicData uri="http://schemas.openxmlformats.org/drawingml/2006/picture">
+                      <pic:pic xmlns:pic="http://schemas.openxmlformats.org/drawingml/2006/picture">
+                        <pic:nvPicPr>
+                          <pic:cNvPr id="1" name=""/>
+                          <pic:cNvPicPr/>
+                        </pic:nvPicPr>
+                        <pic:blipFill>
+                          <a:blip r:embed="rId12"/>
+                          <a:stretch>
+                            <a:fillRect/>
+                          </a:stretch>
+                        </pic:blipFill>
+                        <pic:spPr>
+                          <a:xfrm>
+                            <a:off x="0" y="0"/>
+                            <a:ext cx="5943600" cy="866775"/>
+                          </a:xfrm>
+                          <a:prstGeom prst="rect">
+                            <a:avLst/>
+                          </a:prstGeom>
+                        </pic:spPr>
+                      </pic:pic>
+                    </a:graphicData>
+                  </a:graphic>
+                </wp:inline>
+              </w:drawing>
+            </w:r>
           </w:p>
         </w:tc>
       </w:tr>
       <w:tr>
-        <w:tc>
-          <w:tcPr>
-            <w:tcW w:w="383" w:type="dxa"/>
-          </w:tcPr>
-          <w:p>
-            <w:pPr>
-              <w:rPr>
-                <w:rFonts w:ascii="Times New Roman" w:eastAsia="Times New Roman" w:hAnsi="Times New Roman" w:cs="Times New Roman"/>
-                <w:sz w:val="20"/>
-                <w:szCs w:val="20"/>
-              </w:rPr>
-            </w:pPr>
-            <w:r>
-              <w:rPr>
-                <w:rFonts w:ascii="Times New Roman" w:eastAsia="Times New Roman" w:hAnsi="Times New Roman" w:cs="Times New Roman"/>
-                <w:sz w:val="20"/>
-                <w:szCs w:val="20"/>
-              </w:rPr>
-              <w:t>3</w:t>
-            </w:r>
-          </w:p>
-        </w:tc>
-        <w:tc>
-          <w:tcPr>
-            <w:tcW w:w="1952" w:type="dxa"/>
-          </w:tcPr>
-          <w:p>
-            <w:pPr>
-              <w:rPr>
-                <w:rFonts w:ascii="Times New Roman" w:eastAsia="Times New Roman" w:hAnsi="Times New Roman" w:cs="Times New Roman"/>
-                <w:sz w:val="20"/>
-                <w:szCs w:val="20"/>
-              </w:rPr>
-            </w:pPr>
-          </w:p>
-        </w:tc>
-        <w:tc>
-          <w:tcPr>
-            <w:tcW w:w="4590" w:type="dxa"/>
-          </w:tcPr>
-          <w:p>
-            <w:pPr>
-              <w:rPr>
-                <w:rFonts w:ascii="Times New Roman" w:eastAsia="Times New Roman" w:hAnsi="Times New Roman" w:cs="Times New Roman"/>
-                <w:sz w:val="20"/>
-                <w:szCs w:val="20"/>
-              </w:rPr>
-            </w:pPr>
-          </w:p>
-        </w:tc>
-        <w:tc>
-          <w:tcPr>
-            <w:tcW w:w="2425" w:type="dxa"/>
-          </w:tcPr>
-          <w:p>
-            <w:pPr>
-              <w:rPr>
-                <w:rFonts w:ascii="Times New Roman" w:eastAsia="Times New Roman" w:hAnsi="Times New Roman" w:cs="Times New Roman"/>
-                <w:sz w:val="20"/>
-                <w:szCs w:val="20"/>
-              </w:rPr>
-            </w:pPr>
+        <w:trPr>
+          <w:trHeight w:val="1700"/>
+        </w:trPr>
+        <w:tc>
+          <w:tcPr>
+            <w:tcW w:w="9961" w:type="dxa"/>
+          </w:tcPr>
+          <w:p>
+            <w:pPr>
+              <w:rPr>
+                <w:rFonts w:ascii="Times New Roman" w:eastAsia="Times New Roman" w:hAnsi="Times New Roman" w:cs="Times New Roman"/>
+                <w:i/>
+                <w:sz w:val="20"/>
+                <w:szCs w:val="20"/>
+              </w:rPr>
+            </w:pPr>
+            <w:r>
+              <w:rPr>
+                <w:rFonts w:ascii="Times New Roman" w:eastAsia="Times New Roman" w:hAnsi="Times New Roman" w:cs="Times New Roman"/>
+                <w:i/>
+                <w:sz w:val="20"/>
+                <w:szCs w:val="20"/>
+              </w:rPr>
+              <w:t>b)</w:t>
+            </w:r>
+          </w:p>
+          <w:p>
+            <w:pPr>
+              <w:rPr>
+                <w:rFonts w:ascii="Times New Roman" w:eastAsia="Times New Roman" w:hAnsi="Times New Roman" w:cs="Times New Roman"/>
+                <w:i/>
+                <w:sz w:val="20"/>
+                <w:szCs w:val="20"/>
+              </w:rPr>
+            </w:pPr>
+            <w:r>
+              <w:rPr>
+                <w:noProof/>
+              </w:rPr>
+              <w:drawing>
+                <wp:inline distT="0" distB="0" distL="0" distR="0" wp14:anchorId="4E95EE35" wp14:editId="68E052A0">
+                  <wp:extent cx="5943600" cy="829945"/>
+                  <wp:effectExtent l="0" t="0" r="0" b="8255"/>
+                  <wp:docPr id="2" name="Picture 2"/>
+                  <wp:cNvGraphicFramePr>
+                    <a:graphicFrameLocks xmlns:a="http://schemas.openxmlformats.org/drawingml/2006/main" noChangeAspect="1"/>
+                  </wp:cNvGraphicFramePr>
+                  <a:graphic xmlns:a="http://schemas.openxmlformats.org/drawingml/2006/main">
+                    <a:graphicData uri="http://schemas.openxmlformats.org/drawingml/2006/picture">
+                      <pic:pic xmlns:pic="http://schemas.openxmlformats.org/drawingml/2006/picture">
+                        <pic:nvPicPr>
+                          <pic:cNvPr id="1" name=""/>
+                          <pic:cNvPicPr/>
+                        </pic:nvPicPr>
+                        <pic:blipFill>
+                          <a:blip r:embed="rId13"/>
+                          <a:stretch>
+                            <a:fillRect/>
+                          </a:stretch>
+                        </pic:blipFill>
+                        <pic:spPr>
+                          <a:xfrm>
+                            <a:off x="0" y="0"/>
+                            <a:ext cx="5943600" cy="829945"/>
+                          </a:xfrm>
+                          <a:prstGeom prst="rect">
+                            <a:avLst/>
+                          </a:prstGeom>
+                        </pic:spPr>
+                      </pic:pic>
+                    </a:graphicData>
+                  </a:graphic>
+                </wp:inline>
+              </w:drawing>
+            </w:r>
           </w:p>
         </w:tc>
       </w:tr>
       <w:tr>
-        <w:tc>
-          <w:tcPr>
-            <w:tcW w:w="383" w:type="dxa"/>
-          </w:tcPr>
-          <w:p>
-            <w:pPr>
-              <w:rPr>
-                <w:rFonts w:ascii="Times New Roman" w:eastAsia="Times New Roman" w:hAnsi="Times New Roman" w:cs="Times New Roman"/>
-                <w:sz w:val="20"/>
-                <w:szCs w:val="20"/>
-              </w:rPr>
-            </w:pPr>
-          </w:p>
-        </w:tc>
-        <w:tc>
-          <w:tcPr>
-            <w:tcW w:w="1952" w:type="dxa"/>
-          </w:tcPr>
-          <w:p>
-            <w:pPr>
-              <w:rPr>
-                <w:rFonts w:ascii="Times New Roman" w:eastAsia="Times New Roman" w:hAnsi="Times New Roman" w:cs="Times New Roman"/>
-                <w:sz w:val="20"/>
-                <w:szCs w:val="20"/>
-              </w:rPr>
-            </w:pPr>
-          </w:p>
-        </w:tc>
-        <w:tc>
-          <w:tcPr>
-            <w:tcW w:w="4590" w:type="dxa"/>
-          </w:tcPr>
-          <w:p>
-            <w:pPr>
-              <w:rPr>
-                <w:rFonts w:ascii="Times New Roman" w:eastAsia="Times New Roman" w:hAnsi="Times New Roman" w:cs="Times New Roman"/>
-                <w:sz w:val="20"/>
-                <w:szCs w:val="20"/>
-              </w:rPr>
-            </w:pPr>
-          </w:p>
-        </w:tc>
-        <w:tc>
-          <w:tcPr>
-            <w:tcW w:w="2425" w:type="dxa"/>
-          </w:tcPr>
-          <w:p>
-            <w:pPr>
-              <w:rPr>
-                <w:rFonts w:ascii="Times New Roman" w:eastAsia="Times New Roman" w:hAnsi="Times New Roman" w:cs="Times New Roman"/>
-                <w:sz w:val="20"/>
-                <w:szCs w:val="20"/>
-              </w:rPr>
-            </w:pPr>
+        <w:trPr>
+          <w:trHeight w:val="242"/>
+        </w:trPr>
+        <w:tc>
+          <w:tcPr>
+            <w:tcW w:w="9961" w:type="dxa"/>
+          </w:tcPr>
+          <w:p>
+            <w:pPr>
+              <w:rPr>
+                <w:rFonts w:ascii="Times New Roman" w:eastAsia="Times New Roman" w:hAnsi="Times New Roman" w:cs="Times New Roman"/>
+                <w:i/>
+                <w:sz w:val="20"/>
+                <w:szCs w:val="20"/>
+              </w:rPr>
+            </w:pPr>
+            <w:r>
+              <w:rPr>
+                <w:rFonts w:ascii="Times New Roman" w:eastAsia="Times New Roman" w:hAnsi="Times New Roman" w:cs="Times New Roman"/>
+                <w:i/>
+                <w:sz w:val="20"/>
+                <w:szCs w:val="20"/>
+              </w:rPr>
+              <w:t>c)</w:t>
+            </w:r>
+          </w:p>
+          <w:p>
+            <w:pPr>
+              <w:rPr>
+                <w:rFonts w:ascii="Times New Roman" w:eastAsia="Times New Roman" w:hAnsi="Times New Roman" w:cs="Times New Roman"/>
+                <w:i/>
+                <w:sz w:val="20"/>
+                <w:szCs w:val="20"/>
+              </w:rPr>
+            </w:pPr>
+            <w:r>
+              <w:rPr>
+                <w:noProof/>
+              </w:rPr>
+              <w:drawing>
+                <wp:inline distT="0" distB="0" distL="0" distR="0" wp14:anchorId="3EBFEB21" wp14:editId="63AC2608">
+                  <wp:extent cx="5943600" cy="1157605"/>
+                  <wp:effectExtent l="0" t="0" r="0" b="4445"/>
+                  <wp:docPr id="3" name="Picture 3"/>
+                  <wp:cNvGraphicFramePr>
+                    <a:graphicFrameLocks xmlns:a="http://schemas.openxmlformats.org/drawingml/2006/main" noChangeAspect="1"/>
+                  </wp:cNvGraphicFramePr>
+                  <a:graphic xmlns:a="http://schemas.openxmlformats.org/drawingml/2006/main">
+                    <a:graphicData uri="http://schemas.openxmlformats.org/drawingml/2006/picture">
+                      <pic:pic xmlns:pic="http://schemas.openxmlformats.org/drawingml/2006/picture">
+                        <pic:nvPicPr>
+                          <pic:cNvPr id="1" name=""/>
+                          <pic:cNvPicPr/>
+                        </pic:nvPicPr>
+                        <pic:blipFill>
+                          <a:blip r:embed="rId14"/>
+                          <a:stretch>
+                            <a:fillRect/>
+                          </a:stretch>
+                        </pic:blipFill>
+                        <pic:spPr>
+                          <a:xfrm>
+                            <a:off x="0" y="0"/>
+                            <a:ext cx="5943600" cy="1157605"/>
+                          </a:xfrm>
+                          <a:prstGeom prst="rect">
+                            <a:avLst/>
+                          </a:prstGeom>
+                        </pic:spPr>
+                      </pic:pic>
+                    </a:graphicData>
+                  </a:graphic>
+                </wp:inline>
+              </w:drawing>
+            </w:r>
           </w:p>
         </w:tc>
       </w:tr>
@@ -1608,15 +2084,6 @@
       <w:pPr>
         <w:rPr>
           <w:rFonts w:ascii="Times New Roman" w:eastAsia="Times New Roman" w:hAnsi="Times New Roman" w:cs="Times New Roman"/>
-          <w:sz w:val="20"/>
-          <w:szCs w:val="20"/>
-        </w:rPr>
-      </w:pPr>
-    </w:p>
-    <w:p>
-      <w:pPr>
-        <w:rPr>
-          <w:rFonts w:ascii="Times New Roman" w:eastAsia="Times New Roman" w:hAnsi="Times New Roman" w:cs="Times New Roman"/>
           <w:i/>
           <w:sz w:val="20"/>
           <w:szCs w:val="20"/>
@@ -1635,190 +2102,628 @@
           <w:rFonts w:ascii="Times New Roman" w:eastAsia="Times New Roman" w:hAnsi="Times New Roman" w:cs="Times New Roman"/>
           <w:b/>
         </w:rPr>
-        <w:t>Methods</w:t>
-      </w:r>
-    </w:p>
-    <w:p>
-      <w:pPr>
-        <w:rPr>
-          <w:rFonts w:ascii="Times New Roman" w:eastAsia="Times New Roman" w:hAnsi="Times New Roman" w:cs="Times New Roman"/>
-          <w:sz w:val="20"/>
-          <w:szCs w:val="20"/>
-        </w:rPr>
-      </w:pPr>
-      <w:r>
-        <w:rPr>
-          <w:rFonts w:ascii="Times New Roman" w:eastAsia="Times New Roman" w:hAnsi="Times New Roman" w:cs="Times New Roman"/>
-          <w:i/>
-          <w:sz w:val="20"/>
-          <w:szCs w:val="20"/>
-        </w:rPr>
-        <w:t>Include a data flow diagram or screenshot from model builder. Do references in line (</w:t>
-      </w:r>
-      <w:proofErr w:type="spellStart"/>
-      <w:r>
-        <w:rPr>
-          <w:rFonts w:ascii="Times New Roman" w:eastAsia="Times New Roman" w:hAnsi="Times New Roman" w:cs="Times New Roman"/>
-          <w:i/>
-          <w:sz w:val="20"/>
-          <w:szCs w:val="20"/>
-        </w:rPr>
-        <w:t>Rammankutty</w:t>
-      </w:r>
-      <w:proofErr w:type="spellEnd"/>
-      <w:r>
-        <w:rPr>
-          <w:rFonts w:ascii="Times New Roman" w:eastAsia="Times New Roman" w:hAnsi="Times New Roman" w:cs="Times New Roman"/>
-          <w:i/>
-          <w:sz w:val="20"/>
-          <w:szCs w:val="20"/>
-        </w:rPr>
-        <w:t xml:space="preserve">, 2033). Document </w:t>
-      </w:r>
-      <w:proofErr w:type="gramStart"/>
-      <w:r>
-        <w:rPr>
-          <w:rFonts w:ascii="Times New Roman" w:eastAsia="Times New Roman" w:hAnsi="Times New Roman" w:cs="Times New Roman"/>
-          <w:i/>
-          <w:sz w:val="20"/>
-          <w:szCs w:val="20"/>
-        </w:rPr>
-        <w:t>any and all</w:t>
-      </w:r>
-      <w:proofErr w:type="gramEnd"/>
-      <w:r>
-        <w:rPr>
-          <w:rFonts w:ascii="Times New Roman" w:eastAsia="Times New Roman" w:hAnsi="Times New Roman" w:cs="Times New Roman"/>
-          <w:i/>
-          <w:sz w:val="20"/>
-          <w:szCs w:val="20"/>
-        </w:rPr>
-        <w:t xml:space="preserve"> steps that you did to the input data in the data flow diagram. Provide natural language description of the most important steps, giving a narrative arc and provide well formatting screenshots with a boarder and centered throughout.</w:t>
-      </w:r>
-    </w:p>
-    <w:p>
-      <w:pPr>
-        <w:rPr>
-          <w:rFonts w:ascii="Times New Roman" w:eastAsia="Times New Roman" w:hAnsi="Times New Roman" w:cs="Times New Roman"/>
-          <w:sz w:val="20"/>
-          <w:szCs w:val="20"/>
-        </w:rPr>
-      </w:pPr>
-    </w:p>
-    <w:p>
-      <w:pPr>
-        <w:rPr>
-          <w:rFonts w:ascii="Times New Roman" w:eastAsia="Times New Roman" w:hAnsi="Times New Roman" w:cs="Times New Roman"/>
-          <w:i/>
-          <w:sz w:val="20"/>
-          <w:szCs w:val="20"/>
-        </w:rPr>
-      </w:pPr>
-      <w:r>
-        <w:rPr>
-          <w:rFonts w:ascii="Times New Roman" w:eastAsia="Times New Roman" w:hAnsi="Times New Roman" w:cs="Times New Roman"/>
-          <w:i/>
-          <w:sz w:val="20"/>
-          <w:szCs w:val="20"/>
-        </w:rPr>
         <w:lastRenderedPageBreak/>
-        <w:t>Resources on Data Flow Diagrams:</w:t>
-      </w:r>
-    </w:p>
-    <w:p>
-      <w:pPr>
-        <w:numPr>
-          <w:ilvl w:val="0"/>
-          <w:numId w:val="1"/>
-        </w:numPr>
-        <w:pBdr>
-          <w:top w:val="nil"/>
-          <w:left w:val="nil"/>
-          <w:bottom w:val="nil"/>
-          <w:right w:val="nil"/>
-          <w:between w:val="nil"/>
-        </w:pBdr>
-        <w:rPr>
-          <w:rFonts w:ascii="Times New Roman" w:eastAsia="Times New Roman" w:hAnsi="Times New Roman" w:cs="Times New Roman"/>
-          <w:i/>
-          <w:sz w:val="20"/>
-          <w:szCs w:val="20"/>
-        </w:rPr>
-      </w:pPr>
-      <w:hyperlink r:id="rId9">
-        <w:r>
-          <w:rPr>
-            <w:rFonts w:ascii="Times New Roman" w:eastAsia="Times New Roman" w:hAnsi="Times New Roman" w:cs="Times New Roman"/>
-            <w:i/>
-            <w:sz w:val="20"/>
-            <w:szCs w:val="20"/>
-            <w:u w:val="single"/>
-          </w:rPr>
-          <w:t>https://www.visual-paradigm.com/tutorials/data-flow-diagram-dfd.jsp</w:t>
-        </w:r>
-      </w:hyperlink>
-    </w:p>
-    <w:p>
-      <w:pPr>
-        <w:numPr>
-          <w:ilvl w:val="0"/>
-          <w:numId w:val="1"/>
-        </w:numPr>
-        <w:pBdr>
-          <w:top w:val="nil"/>
-          <w:left w:val="nil"/>
-          <w:bottom w:val="nil"/>
-          <w:right w:val="nil"/>
-          <w:between w:val="nil"/>
-        </w:pBdr>
-        <w:rPr>
-          <w:rFonts w:ascii="Times New Roman" w:eastAsia="Times New Roman" w:hAnsi="Times New Roman" w:cs="Times New Roman"/>
-          <w:i/>
-          <w:sz w:val="20"/>
-          <w:szCs w:val="20"/>
-        </w:rPr>
-      </w:pPr>
-      <w:hyperlink r:id="rId10">
-        <w:r>
-          <w:rPr>
-            <w:rFonts w:ascii="Times New Roman" w:eastAsia="Times New Roman" w:hAnsi="Times New Roman" w:cs="Times New Roman"/>
-            <w:i/>
-            <w:sz w:val="20"/>
-            <w:szCs w:val="20"/>
-            <w:u w:val="single"/>
-          </w:rPr>
-          <w:t>https://www.lucidchart.com/pages/data-flow-diagram/how-to-make-a-dfd</w:t>
-        </w:r>
-      </w:hyperlink>
-    </w:p>
-    <w:p>
-      <w:pPr>
-        <w:rPr>
-          <w:rFonts w:ascii="Times New Roman" w:eastAsia="Times New Roman" w:hAnsi="Times New Roman" w:cs="Times New Roman"/>
-          <w:i/>
-          <w:sz w:val="20"/>
-          <w:szCs w:val="20"/>
-        </w:rPr>
-      </w:pPr>
-    </w:p>
-    <w:p>
-      <w:pPr>
-        <w:rPr>
-          <w:rFonts w:ascii="Times New Roman" w:eastAsia="Times New Roman" w:hAnsi="Times New Roman" w:cs="Times New Roman"/>
-          <w:i/>
-          <w:sz w:val="20"/>
-          <w:szCs w:val="20"/>
-        </w:rPr>
-      </w:pPr>
-      <w:r>
-        <w:rPr>
-          <w:rFonts w:ascii="Times New Roman" w:eastAsia="Times New Roman" w:hAnsi="Times New Roman" w:cs="Times New Roman"/>
-          <w:i/>
-          <w:sz w:val="20"/>
-          <w:szCs w:val="20"/>
-        </w:rPr>
-        <w:t xml:space="preserve">Figure 1. Data flow diagram. </w:t>
-      </w:r>
+        <w:t>Results</w:t>
+      </w:r>
+    </w:p>
+    <w:p>
+      <w:pPr>
+        <w:rPr>
+          <w:rFonts w:ascii="Times New Roman" w:eastAsia="Times New Roman" w:hAnsi="Times New Roman" w:cs="Times New Roman"/>
+          <w:i/>
+          <w:sz w:val="20"/>
+          <w:szCs w:val="20"/>
+        </w:rPr>
+      </w:pPr>
+    </w:p>
+    <w:p>
+      <w:pPr>
+        <w:rPr>
+          <w:rFonts w:ascii="Times New Roman" w:eastAsia="Times New Roman" w:hAnsi="Times New Roman" w:cs="Times New Roman"/>
+          <w:iCs/>
+          <w:sz w:val="20"/>
+          <w:szCs w:val="20"/>
+        </w:rPr>
+      </w:pPr>
+      <w:r>
+        <w:rPr>
+          <w:rFonts w:ascii="Times New Roman" w:eastAsia="Times New Roman" w:hAnsi="Times New Roman" w:cs="Times New Roman"/>
+          <w:iCs/>
+          <w:sz w:val="20"/>
+          <w:szCs w:val="20"/>
+        </w:rPr>
+        <w:t xml:space="preserve">In ArcGIS Pro and Jupyter Notebooks in Arcpro, the methods were very similar. The only difference was the way the user was interacting with the different functions and inputting the parameters. One thing I like about the Jupyter Notebooks is I did not have to create a folder connection, but instead specified the file pathway. Both produced a feature class containing the </w:t>
+      </w:r>
+      <w:r>
+        <w:rPr>
+          <w:rFonts w:ascii="Times New Roman" w:eastAsia="Times New Roman" w:hAnsi="Times New Roman" w:cs="Times New Roman"/>
+          <w:iCs/>
+          <w:sz w:val="20"/>
+          <w:szCs w:val="20"/>
+        </w:rPr>
+        <w:t>100</w:t>
+      </w:r>
+      <w:r>
+        <w:rPr>
+          <w:rFonts w:ascii="Times New Roman" w:eastAsia="Times New Roman" w:hAnsi="Times New Roman" w:cs="Times New Roman"/>
+          <w:iCs/>
+          <w:sz w:val="20"/>
+          <w:szCs w:val="20"/>
+        </w:rPr>
+        <w:t xml:space="preserve">-meter buffers saved to the project file geodatabase and viewable in the ArcGIS map project. </w:t>
+      </w:r>
+    </w:p>
+    <w:p>
+      <w:pPr>
+        <w:rPr>
+          <w:rFonts w:ascii="Times New Roman" w:eastAsia="Times New Roman" w:hAnsi="Times New Roman" w:cs="Times New Roman"/>
+          <w:iCs/>
+          <w:sz w:val="20"/>
+          <w:szCs w:val="20"/>
+        </w:rPr>
+      </w:pPr>
+    </w:p>
+    <w:p>
+      <w:pPr>
+        <w:rPr>
+          <w:rFonts w:ascii="Times New Roman" w:eastAsia="Times New Roman" w:hAnsi="Times New Roman" w:cs="Times New Roman"/>
+          <w:iCs/>
+          <w:sz w:val="20"/>
+          <w:szCs w:val="20"/>
+        </w:rPr>
+      </w:pPr>
+      <w:r>
+        <w:rPr>
+          <w:rFonts w:ascii="Times New Roman" w:eastAsia="Times New Roman" w:hAnsi="Times New Roman" w:cs="Times New Roman"/>
+          <w:iCs/>
+          <w:sz w:val="20"/>
+          <w:szCs w:val="20"/>
+        </w:rPr>
+        <w:t>In contrast</w:t>
+      </w:r>
+      <w:r>
+        <w:rPr>
+          <w:rFonts w:ascii="Times New Roman" w:eastAsia="Times New Roman" w:hAnsi="Times New Roman" w:cs="Times New Roman"/>
+          <w:iCs/>
+          <w:sz w:val="20"/>
+          <w:szCs w:val="20"/>
+        </w:rPr>
+        <w:t xml:space="preserve"> the ArcGIS notebooks online was a lengthier process. The zipped data containing the shapefile was uploaded into ArcGIS online contents </w:t>
+      </w:r>
+      <w:r>
+        <w:rPr>
+          <w:rFonts w:ascii="Times New Roman" w:eastAsia="Times New Roman" w:hAnsi="Times New Roman" w:cs="Times New Roman"/>
+          <w:iCs/>
+          <w:sz w:val="20"/>
+          <w:szCs w:val="20"/>
+        </w:rPr>
+        <w:t>first</w:t>
+      </w:r>
+      <w:r>
+        <w:rPr>
+          <w:rFonts w:ascii="Times New Roman" w:eastAsia="Times New Roman" w:hAnsi="Times New Roman" w:cs="Times New Roman"/>
+          <w:iCs/>
+          <w:sz w:val="20"/>
+          <w:szCs w:val="20"/>
+        </w:rPr>
+        <w:t xml:space="preserve">. Once the uploaded material was retrieved in the code </w:t>
+      </w:r>
+      <w:r>
+        <w:rPr>
+          <w:rFonts w:ascii="Times New Roman" w:eastAsia="Times New Roman" w:hAnsi="Times New Roman" w:cs="Times New Roman"/>
+          <w:iCs/>
+          <w:sz w:val="20"/>
+          <w:szCs w:val="20"/>
+        </w:rPr>
+        <w:t xml:space="preserve">the process was very similar </w:t>
+      </w:r>
+      <w:r>
+        <w:rPr>
+          <w:rFonts w:ascii="Times New Roman" w:eastAsia="Times New Roman" w:hAnsi="Times New Roman" w:cs="Times New Roman"/>
+          <w:iCs/>
+          <w:sz w:val="20"/>
+          <w:szCs w:val="20"/>
+        </w:rPr>
+        <w:t>onwards</w:t>
+      </w:r>
+      <w:r>
+        <w:rPr>
+          <w:rFonts w:ascii="Times New Roman" w:eastAsia="Times New Roman" w:hAnsi="Times New Roman" w:cs="Times New Roman"/>
+          <w:iCs/>
+          <w:sz w:val="20"/>
+          <w:szCs w:val="20"/>
+        </w:rPr>
+        <w:t xml:space="preserve">. </w:t>
+      </w:r>
+      <w:r>
+        <w:rPr>
+          <w:rFonts w:ascii="Times New Roman" w:eastAsia="Times New Roman" w:hAnsi="Times New Roman" w:cs="Times New Roman"/>
+          <w:iCs/>
+          <w:sz w:val="20"/>
+          <w:szCs w:val="20"/>
+        </w:rPr>
+        <w:t>However,</w:t>
+      </w:r>
+      <w:r>
+        <w:rPr>
+          <w:rFonts w:ascii="Times New Roman" w:eastAsia="Times New Roman" w:hAnsi="Times New Roman" w:cs="Times New Roman"/>
+          <w:iCs/>
+          <w:sz w:val="20"/>
+          <w:szCs w:val="20"/>
+        </w:rPr>
+        <w:t xml:space="preserve"> to view the data I would either </w:t>
+      </w:r>
+      <w:r>
+        <w:rPr>
+          <w:rFonts w:ascii="Times New Roman" w:eastAsia="Times New Roman" w:hAnsi="Times New Roman" w:cs="Times New Roman"/>
+          <w:iCs/>
+          <w:sz w:val="20"/>
+          <w:szCs w:val="20"/>
+        </w:rPr>
+        <w:t xml:space="preserve">need to </w:t>
+      </w:r>
+      <w:r>
+        <w:rPr>
+          <w:rFonts w:ascii="Times New Roman" w:eastAsia="Times New Roman" w:hAnsi="Times New Roman" w:cs="Times New Roman"/>
+          <w:iCs/>
+          <w:sz w:val="20"/>
+          <w:szCs w:val="20"/>
+        </w:rPr>
+        <w:t>navigate to the buffer feature class</w:t>
+      </w:r>
+      <w:r>
+        <w:rPr>
+          <w:rFonts w:ascii="Times New Roman" w:eastAsia="Times New Roman" w:hAnsi="Times New Roman" w:cs="Times New Roman"/>
+          <w:iCs/>
+          <w:sz w:val="20"/>
+          <w:szCs w:val="20"/>
+        </w:rPr>
+        <w:t xml:space="preserve"> in Contents</w:t>
+      </w:r>
+      <w:r>
+        <w:rPr>
+          <w:rFonts w:ascii="Times New Roman" w:eastAsia="Times New Roman" w:hAnsi="Times New Roman" w:cs="Times New Roman"/>
+          <w:iCs/>
+          <w:sz w:val="20"/>
+          <w:szCs w:val="20"/>
+        </w:rPr>
+        <w:t xml:space="preserve"> and view it in Map Viewer or </w:t>
+      </w:r>
+      <w:r>
+        <w:rPr>
+          <w:rFonts w:ascii="Times New Roman" w:eastAsia="Times New Roman" w:hAnsi="Times New Roman" w:cs="Times New Roman"/>
+          <w:iCs/>
+          <w:sz w:val="20"/>
+          <w:szCs w:val="20"/>
+        </w:rPr>
+        <w:t xml:space="preserve">create </w:t>
+      </w:r>
+      <w:r>
+        <w:rPr>
+          <w:rFonts w:ascii="Times New Roman" w:eastAsia="Times New Roman" w:hAnsi="Times New Roman" w:cs="Times New Roman"/>
+          <w:iCs/>
+          <w:sz w:val="20"/>
+          <w:szCs w:val="20"/>
+        </w:rPr>
+        <w:t xml:space="preserve">an in-line map to the notebooks. </w:t>
+      </w:r>
+      <w:r>
+        <w:rPr>
+          <w:rFonts w:ascii="Times New Roman" w:eastAsia="Times New Roman" w:hAnsi="Times New Roman" w:cs="Times New Roman"/>
+          <w:iCs/>
+          <w:sz w:val="20"/>
+          <w:szCs w:val="20"/>
+        </w:rPr>
+        <w:t>Also due to the nature of ArcGIS Online, the map looked different</w:t>
+      </w:r>
+      <w:r>
+        <w:rPr>
+          <w:rFonts w:ascii="Times New Roman" w:eastAsia="Times New Roman" w:hAnsi="Times New Roman" w:cs="Times New Roman"/>
+          <w:iCs/>
+          <w:sz w:val="20"/>
+          <w:szCs w:val="20"/>
+        </w:rPr>
+        <w:t xml:space="preserve"> compared to the ArcGIS Pro desktop ones</w:t>
+      </w:r>
+      <w:r>
+        <w:rPr>
+          <w:rFonts w:ascii="Times New Roman" w:eastAsia="Times New Roman" w:hAnsi="Times New Roman" w:cs="Times New Roman"/>
+          <w:iCs/>
+          <w:sz w:val="20"/>
+          <w:szCs w:val="20"/>
+        </w:rPr>
+        <w:t xml:space="preserve"> since the data was projected as WGS84. </w:t>
+      </w:r>
+    </w:p>
+    <w:p>
+      <w:pPr>
+        <w:rPr>
+          <w:rFonts w:ascii="Times New Roman" w:eastAsia="Times New Roman" w:hAnsi="Times New Roman" w:cs="Times New Roman"/>
+          <w:i/>
+          <w:sz w:val="20"/>
+          <w:szCs w:val="20"/>
+        </w:rPr>
+      </w:pPr>
+    </w:p>
+    <w:p>
+      <w:pPr>
+        <w:rPr>
+          <w:rFonts w:ascii="Times New Roman" w:eastAsia="Times New Roman" w:hAnsi="Times New Roman" w:cs="Times New Roman"/>
+          <w:i/>
+          <w:sz w:val="20"/>
+          <w:szCs w:val="20"/>
+        </w:rPr>
+      </w:pPr>
+      <w:r>
+        <w:rPr>
+          <w:rFonts w:ascii="Times New Roman" w:eastAsia="Times New Roman" w:hAnsi="Times New Roman" w:cs="Times New Roman"/>
+          <w:i/>
+          <w:sz w:val="20"/>
+          <w:szCs w:val="20"/>
+        </w:rPr>
+        <w:t xml:space="preserve">Table 2. Output </w:t>
+      </w:r>
+      <w:r>
+        <w:rPr>
+          <w:rFonts w:ascii="Times New Roman" w:eastAsia="Times New Roman" w:hAnsi="Times New Roman" w:cs="Times New Roman"/>
+          <w:i/>
+          <w:sz w:val="20"/>
+          <w:szCs w:val="20"/>
+        </w:rPr>
+        <w:t>100</w:t>
+      </w:r>
+      <w:r>
+        <w:rPr>
+          <w:rFonts w:ascii="Times New Roman" w:eastAsia="Times New Roman" w:hAnsi="Times New Roman" w:cs="Times New Roman"/>
+          <w:i/>
+          <w:sz w:val="20"/>
+          <w:szCs w:val="20"/>
+        </w:rPr>
+        <w:t>-meter</w:t>
+      </w:r>
+      <w:r>
+        <w:rPr>
+          <w:rFonts w:ascii="Times New Roman" w:eastAsia="Times New Roman" w:hAnsi="Times New Roman" w:cs="Times New Roman"/>
+          <w:i/>
+          <w:sz w:val="20"/>
+          <w:szCs w:val="20"/>
+        </w:rPr>
+        <w:t xml:space="preserve"> buffer features of MN State Trails mapped in each </w:t>
+      </w:r>
+      <w:r>
+        <w:rPr>
+          <w:rFonts w:ascii="Times New Roman" w:eastAsia="Times New Roman" w:hAnsi="Times New Roman" w:cs="Times New Roman"/>
+          <w:i/>
+          <w:sz w:val="20"/>
+          <w:szCs w:val="20"/>
+        </w:rPr>
+        <w:t>environment.</w:t>
+      </w:r>
+    </w:p>
+    <w:tbl>
+      <w:tblPr>
+        <w:tblStyle w:val="TableGrid"/>
+        <w:tblW w:w="0" w:type="auto"/>
+        <w:tblLook w:val="04A0" w:firstRow="1" w:lastRow="0" w:firstColumn="1" w:lastColumn="0" w:noHBand="0" w:noVBand="1"/>
+      </w:tblPr>
+      <w:tblGrid>
+        <w:gridCol w:w="3554"/>
+        <w:gridCol w:w="5796"/>
+      </w:tblGrid>
+      <w:tr>
+        <w:tc>
+          <w:tcPr>
+            <w:tcW w:w="4675" w:type="dxa"/>
+          </w:tcPr>
+          <w:p>
+            <w:pPr>
+              <w:rPr>
+                <w:rFonts w:ascii="Times New Roman" w:eastAsia="Times New Roman" w:hAnsi="Times New Roman" w:cs="Times New Roman"/>
+                <w:iCs/>
+                <w:sz w:val="20"/>
+                <w:szCs w:val="20"/>
+              </w:rPr>
+            </w:pPr>
+            <w:r>
+              <w:rPr>
+                <w:rFonts w:ascii="Times New Roman" w:eastAsia="Times New Roman" w:hAnsi="Times New Roman" w:cs="Times New Roman"/>
+                <w:iCs/>
+                <w:sz w:val="20"/>
+                <w:szCs w:val="20"/>
+              </w:rPr>
+              <w:t>Environment</w:t>
+            </w:r>
+          </w:p>
+        </w:tc>
+        <w:tc>
+          <w:tcPr>
+            <w:tcW w:w="4675" w:type="dxa"/>
+          </w:tcPr>
+          <w:p>
+            <w:pPr>
+              <w:rPr>
+                <w:rFonts w:ascii="Times New Roman" w:eastAsia="Times New Roman" w:hAnsi="Times New Roman" w:cs="Times New Roman"/>
+                <w:iCs/>
+                <w:sz w:val="20"/>
+                <w:szCs w:val="20"/>
+              </w:rPr>
+            </w:pPr>
+            <w:r>
+              <w:rPr>
+                <w:rFonts w:ascii="Times New Roman" w:eastAsia="Times New Roman" w:hAnsi="Times New Roman" w:cs="Times New Roman"/>
+                <w:iCs/>
+                <w:sz w:val="20"/>
+                <w:szCs w:val="20"/>
+              </w:rPr>
+              <w:t>Output</w:t>
+            </w:r>
+          </w:p>
+        </w:tc>
+      </w:tr>
+      <w:tr>
+        <w:tc>
+          <w:tcPr>
+            <w:tcW w:w="4675" w:type="dxa"/>
+          </w:tcPr>
+          <w:p>
+            <w:pPr>
+              <w:rPr>
+                <w:rFonts w:ascii="Times New Roman" w:eastAsia="Times New Roman" w:hAnsi="Times New Roman" w:cs="Times New Roman"/>
+                <w:iCs/>
+                <w:sz w:val="20"/>
+                <w:szCs w:val="20"/>
+              </w:rPr>
+            </w:pPr>
+            <w:r>
+              <w:rPr>
+                <w:rFonts w:ascii="Times New Roman" w:eastAsia="Times New Roman" w:hAnsi="Times New Roman" w:cs="Times New Roman"/>
+                <w:iCs/>
+                <w:sz w:val="20"/>
+                <w:szCs w:val="20"/>
+              </w:rPr>
+              <w:t>ArcGIS Pro</w:t>
+            </w:r>
+          </w:p>
+        </w:tc>
+        <w:tc>
+          <w:tcPr>
+            <w:tcW w:w="4675" w:type="dxa"/>
+          </w:tcPr>
+          <w:p>
+            <w:pPr>
+              <w:rPr>
+                <w:rFonts w:ascii="Times New Roman" w:eastAsia="Times New Roman" w:hAnsi="Times New Roman" w:cs="Times New Roman"/>
+                <w:iCs/>
+                <w:sz w:val="20"/>
+                <w:szCs w:val="20"/>
+              </w:rPr>
+            </w:pPr>
+            <w:r>
+              <w:rPr>
+                <w:noProof/>
+              </w:rPr>
+              <w:drawing>
+                <wp:inline distT="0" distB="0" distL="0" distR="0" wp14:anchorId="5C0BBFA4" wp14:editId="5D0C8362">
+                  <wp:extent cx="3323077" cy="3604260"/>
+                  <wp:effectExtent l="0" t="0" r="0" b="0"/>
+                  <wp:docPr id="4" name="Picture 4"/>
+                  <wp:cNvGraphicFramePr>
+                    <a:graphicFrameLocks xmlns:a="http://schemas.openxmlformats.org/drawingml/2006/main" noChangeAspect="1"/>
+                  </wp:cNvGraphicFramePr>
+                  <a:graphic xmlns:a="http://schemas.openxmlformats.org/drawingml/2006/main">
+                    <a:graphicData uri="http://schemas.openxmlformats.org/drawingml/2006/picture">
+                      <pic:pic xmlns:pic="http://schemas.openxmlformats.org/drawingml/2006/picture">
+                        <pic:nvPicPr>
+                          <pic:cNvPr id="1" name=""/>
+                          <pic:cNvPicPr/>
+                        </pic:nvPicPr>
+                        <pic:blipFill>
+                          <a:blip r:embed="rId15"/>
+                          <a:stretch>
+                            <a:fillRect/>
+                          </a:stretch>
+                        </pic:blipFill>
+                        <pic:spPr>
+                          <a:xfrm>
+                            <a:off x="0" y="0"/>
+                            <a:ext cx="3380166" cy="3666180"/>
+                          </a:xfrm>
+                          <a:prstGeom prst="rect">
+                            <a:avLst/>
+                          </a:prstGeom>
+                        </pic:spPr>
+                      </pic:pic>
+                    </a:graphicData>
+                  </a:graphic>
+                </wp:inline>
+              </w:drawing>
+            </w:r>
+          </w:p>
+        </w:tc>
+      </w:tr>
+      <w:tr>
+        <w:tc>
+          <w:tcPr>
+            <w:tcW w:w="4675" w:type="dxa"/>
+          </w:tcPr>
+          <w:p>
+            <w:pPr>
+              <w:rPr>
+                <w:rFonts w:ascii="Times New Roman" w:eastAsia="Times New Roman" w:hAnsi="Times New Roman" w:cs="Times New Roman"/>
+                <w:iCs/>
+                <w:sz w:val="20"/>
+                <w:szCs w:val="20"/>
+              </w:rPr>
+            </w:pPr>
+            <w:r>
+              <w:rPr>
+                <w:rFonts w:ascii="Times New Roman" w:eastAsia="Times New Roman" w:hAnsi="Times New Roman" w:cs="Times New Roman"/>
+                <w:iCs/>
+                <w:sz w:val="20"/>
+                <w:szCs w:val="20"/>
+              </w:rPr>
+              <w:lastRenderedPageBreak/>
+              <w:t>Jupyter Notebooks in ArcGIS Pro</w:t>
+            </w:r>
+          </w:p>
+        </w:tc>
+        <w:tc>
+          <w:tcPr>
+            <w:tcW w:w="4675" w:type="dxa"/>
+          </w:tcPr>
+          <w:p>
+            <w:pPr>
+              <w:rPr>
+                <w:rFonts w:ascii="Times New Roman" w:eastAsia="Times New Roman" w:hAnsi="Times New Roman" w:cs="Times New Roman"/>
+                <w:iCs/>
+                <w:sz w:val="20"/>
+                <w:szCs w:val="20"/>
+              </w:rPr>
+            </w:pPr>
+            <w:r>
+              <w:rPr>
+                <w:noProof/>
+              </w:rPr>
+              <w:drawing>
+                <wp:inline distT="0" distB="0" distL="0" distR="0" wp14:anchorId="7DF4FCA7" wp14:editId="3C684C1E">
+                  <wp:extent cx="3489960" cy="3863277"/>
+                  <wp:effectExtent l="0" t="0" r="0" b="4445"/>
+                  <wp:docPr id="5" name="Picture 5"/>
+                  <wp:cNvGraphicFramePr>
+                    <a:graphicFrameLocks xmlns:a="http://schemas.openxmlformats.org/drawingml/2006/main" noChangeAspect="1"/>
+                  </wp:cNvGraphicFramePr>
+                  <a:graphic xmlns:a="http://schemas.openxmlformats.org/drawingml/2006/main">
+                    <a:graphicData uri="http://schemas.openxmlformats.org/drawingml/2006/picture">
+                      <pic:pic xmlns:pic="http://schemas.openxmlformats.org/drawingml/2006/picture">
+                        <pic:nvPicPr>
+                          <pic:cNvPr id="1" name=""/>
+                          <pic:cNvPicPr/>
+                        </pic:nvPicPr>
+                        <pic:blipFill>
+                          <a:blip r:embed="rId16"/>
+                          <a:stretch>
+                            <a:fillRect/>
+                          </a:stretch>
+                        </pic:blipFill>
+                        <pic:spPr>
+                          <a:xfrm>
+                            <a:off x="0" y="0"/>
+                            <a:ext cx="3505944" cy="3880971"/>
+                          </a:xfrm>
+                          <a:prstGeom prst="rect">
+                            <a:avLst/>
+                          </a:prstGeom>
+                        </pic:spPr>
+                      </pic:pic>
+                    </a:graphicData>
+                  </a:graphic>
+                </wp:inline>
+              </w:drawing>
+            </w:r>
+          </w:p>
+        </w:tc>
+      </w:tr>
+      <w:tr>
+        <w:tc>
+          <w:tcPr>
+            <w:tcW w:w="4675" w:type="dxa"/>
+          </w:tcPr>
+          <w:p>
+            <w:pPr>
+              <w:rPr>
+                <w:rFonts w:ascii="Times New Roman" w:eastAsia="Times New Roman" w:hAnsi="Times New Roman" w:cs="Times New Roman"/>
+                <w:iCs/>
+                <w:sz w:val="20"/>
+                <w:szCs w:val="20"/>
+              </w:rPr>
+            </w:pPr>
+            <w:r>
+              <w:rPr>
+                <w:rFonts w:ascii="Times New Roman" w:eastAsia="Times New Roman" w:hAnsi="Times New Roman" w:cs="Times New Roman"/>
+                <w:iCs/>
+                <w:sz w:val="20"/>
+                <w:szCs w:val="20"/>
+              </w:rPr>
+              <w:t>Jupyter Notebooks in ArcGIS Online</w:t>
+            </w:r>
+          </w:p>
+        </w:tc>
+        <w:tc>
+          <w:tcPr>
+            <w:tcW w:w="4675" w:type="dxa"/>
+          </w:tcPr>
+          <w:p>
+            <w:pPr>
+              <w:rPr>
+                <w:rFonts w:ascii="Times New Roman" w:eastAsia="Times New Roman" w:hAnsi="Times New Roman" w:cs="Times New Roman"/>
+                <w:iCs/>
+                <w:sz w:val="20"/>
+                <w:szCs w:val="20"/>
+              </w:rPr>
+            </w:pPr>
+            <w:r>
+              <w:rPr>
+                <w:noProof/>
+              </w:rPr>
+              <w:drawing>
+                <wp:inline distT="0" distB="0" distL="0" distR="0" wp14:anchorId="0F29659E" wp14:editId="60E0372F">
+                  <wp:extent cx="3535680" cy="3642078"/>
+                  <wp:effectExtent l="0" t="0" r="7620" b="0"/>
+                  <wp:docPr id="6" name="Picture 6"/>
+                  <wp:cNvGraphicFramePr>
+                    <a:graphicFrameLocks xmlns:a="http://schemas.openxmlformats.org/drawingml/2006/main" noChangeAspect="1"/>
+                  </wp:cNvGraphicFramePr>
+                  <a:graphic xmlns:a="http://schemas.openxmlformats.org/drawingml/2006/main">
+                    <a:graphicData uri="http://schemas.openxmlformats.org/drawingml/2006/picture">
+                      <pic:pic xmlns:pic="http://schemas.openxmlformats.org/drawingml/2006/picture">
+                        <pic:nvPicPr>
+                          <pic:cNvPr id="1" name=""/>
+                          <pic:cNvPicPr/>
+                        </pic:nvPicPr>
+                        <pic:blipFill>
+                          <a:blip r:embed="rId17"/>
+                          <a:stretch>
+                            <a:fillRect/>
+                          </a:stretch>
+                        </pic:blipFill>
+                        <pic:spPr>
+                          <a:xfrm>
+                            <a:off x="0" y="0"/>
+                            <a:ext cx="3541395" cy="3647965"/>
+                          </a:xfrm>
+                          <a:prstGeom prst="rect">
+                            <a:avLst/>
+                          </a:prstGeom>
+                        </pic:spPr>
+                      </pic:pic>
+                    </a:graphicData>
+                  </a:graphic>
+                </wp:inline>
+              </w:drawing>
+            </w:r>
+          </w:p>
+        </w:tc>
+      </w:tr>
+    </w:tbl>
+    <w:p>
+      <w:pPr>
+        <w:rPr>
+          <w:rFonts w:ascii="Times New Roman" w:eastAsia="Times New Roman" w:hAnsi="Times New Roman" w:cs="Times New Roman"/>
+          <w:i/>
+          <w:sz w:val="20"/>
+          <w:szCs w:val="20"/>
+        </w:rPr>
+      </w:pPr>
+    </w:p>
+    <w:p>
+      <w:pPr>
+        <w:rPr>
+          <w:rFonts w:ascii="Times New Roman" w:eastAsia="Times New Roman" w:hAnsi="Times New Roman" w:cs="Times New Roman"/>
+          <w:i/>
+          <w:sz w:val="20"/>
+          <w:szCs w:val="20"/>
+        </w:rPr>
+      </w:pPr>
     </w:p>
     <w:p>
       <w:pPr>
@@ -1835,13 +2740,53 @@
           <w:b/>
         </w:rPr>
       </w:pPr>
+    </w:p>
+    <w:p>
+      <w:pPr>
+        <w:rPr>
+          <w:rFonts w:ascii="Times New Roman" w:eastAsia="Times New Roman" w:hAnsi="Times New Roman" w:cs="Times New Roman"/>
+        </w:rPr>
+      </w:pPr>
       <w:r>
         <w:rPr>
           <w:rFonts w:ascii="Times New Roman" w:eastAsia="Times New Roman" w:hAnsi="Times New Roman" w:cs="Times New Roman"/>
           <w:b/>
         </w:rPr>
-        <w:t>Results</w:t>
-      </w:r>
+        <w:lastRenderedPageBreak/>
+        <w:t>Results Verification</w:t>
+      </w:r>
+    </w:p>
+    <w:p>
+      <w:pPr>
+        <w:rPr>
+          <w:rFonts w:ascii="Times New Roman" w:eastAsia="Times New Roman" w:hAnsi="Times New Roman" w:cs="Times New Roman"/>
+        </w:rPr>
+      </w:pPr>
+      <w:r>
+        <w:rPr>
+          <w:rFonts w:ascii="Times New Roman" w:eastAsia="Times New Roman" w:hAnsi="Times New Roman" w:cs="Times New Roman"/>
+        </w:rPr>
+        <w:t xml:space="preserve">To verify the results were correct, in ArcPro and using the Jupyter Notebooks in ArcPro, I could measure the width of buffer. Additionally, the original line features of the MN state trails could be overlayed on top of the buffers. They were centered in the middle of the buffer and measured </w:t>
+      </w:r>
+      <w:r>
+        <w:rPr>
+          <w:rFonts w:ascii="Times New Roman" w:eastAsia="Times New Roman" w:hAnsi="Times New Roman" w:cs="Times New Roman"/>
+        </w:rPr>
+        <w:t>50</w:t>
+      </w:r>
+      <w:r>
+        <w:rPr>
+          <w:rFonts w:ascii="Times New Roman" w:eastAsia="Times New Roman" w:hAnsi="Times New Roman" w:cs="Times New Roman"/>
+        </w:rPr>
+        <w:t xml:space="preserve"> meters on each side. For the results from the Jupyter Notebooks in ArcGIS online, I wasn’t able to measure the distance in the notebooks, however I was able to open up the feature layer collection of the buffers in Map viewer to measure it. It was 100 m in width. </w:t>
+      </w:r>
+    </w:p>
+    <w:p>
+      <w:pPr>
+        <w:rPr>
+          <w:rFonts w:ascii="Times New Roman" w:eastAsia="Times New Roman" w:hAnsi="Times New Roman" w:cs="Times New Roman"/>
+        </w:rPr>
+      </w:pPr>
     </w:p>
     <w:p>
       <w:pPr>
@@ -1853,132 +2798,10 @@
       <w:r>
         <w:rPr>
           <w:rFonts w:ascii="Times New Roman" w:eastAsia="Times New Roman" w:hAnsi="Times New Roman" w:cs="Times New Roman"/>
-          <w:i/>
-          <w:sz w:val="20"/>
-          <w:szCs w:val="20"/>
-        </w:rPr>
-        <w:t xml:space="preserve">Show the results in figures and maps. Describe how they address the problem statement. </w:t>
-      </w:r>
-    </w:p>
-    <w:p>
-      <w:pPr>
-        <w:rPr>
-          <w:rFonts w:ascii="Times New Roman" w:eastAsia="Times New Roman" w:hAnsi="Times New Roman" w:cs="Times New Roman"/>
-          <w:i/>
-          <w:sz w:val="20"/>
-          <w:szCs w:val="20"/>
-        </w:rPr>
-      </w:pPr>
-    </w:p>
-    <w:p>
-      <w:pPr>
-        <w:rPr>
-          <w:rFonts w:ascii="Times New Roman" w:eastAsia="Times New Roman" w:hAnsi="Times New Roman" w:cs="Times New Roman"/>
-          <w:i/>
-          <w:sz w:val="20"/>
-          <w:szCs w:val="20"/>
-        </w:rPr>
-      </w:pPr>
-      <w:r>
-        <w:rPr>
-          <w:rFonts w:ascii="Times New Roman" w:eastAsia="Times New Roman" w:hAnsi="Times New Roman" w:cs="Times New Roman"/>
-          <w:i/>
-          <w:sz w:val="20"/>
-          <w:szCs w:val="20"/>
-        </w:rPr>
-        <w:t>Follow best practice for map design, coloring, etc.</w:t>
-      </w:r>
-    </w:p>
-    <w:p>
-      <w:pPr>
-        <w:rPr>
-          <w:rFonts w:ascii="Times New Roman" w:eastAsia="Times New Roman" w:hAnsi="Times New Roman" w:cs="Times New Roman"/>
-          <w:i/>
-          <w:sz w:val="20"/>
-          <w:szCs w:val="20"/>
-        </w:rPr>
-      </w:pPr>
-    </w:p>
-    <w:p>
-      <w:pPr>
-        <w:rPr>
-          <w:rFonts w:ascii="Times New Roman" w:eastAsia="Times New Roman" w:hAnsi="Times New Roman" w:cs="Times New Roman"/>
-          <w:i/>
-          <w:sz w:val="20"/>
-          <w:szCs w:val="20"/>
-        </w:rPr>
-      </w:pPr>
-    </w:p>
-    <w:p>
-      <w:pPr>
-        <w:rPr>
-          <w:rFonts w:ascii="Times New Roman" w:eastAsia="Times New Roman" w:hAnsi="Times New Roman" w:cs="Times New Roman"/>
-          <w:i/>
-          <w:sz w:val="20"/>
-          <w:szCs w:val="20"/>
-        </w:rPr>
-      </w:pPr>
-    </w:p>
-    <w:p>
-      <w:pPr>
-        <w:rPr>
-          <w:rFonts w:ascii="Times New Roman" w:eastAsia="Times New Roman" w:hAnsi="Times New Roman" w:cs="Times New Roman"/>
-          <w:i/>
-          <w:sz w:val="20"/>
-          <w:szCs w:val="20"/>
-        </w:rPr>
-      </w:pPr>
-    </w:p>
-    <w:p>
-      <w:pPr>
-        <w:rPr>
-          <w:rFonts w:ascii="Times New Roman" w:eastAsia="Times New Roman" w:hAnsi="Times New Roman" w:cs="Times New Roman"/>
-        </w:rPr>
-      </w:pPr>
-      <w:r>
-        <w:rPr>
-          <w:rFonts w:ascii="Times New Roman" w:eastAsia="Times New Roman" w:hAnsi="Times New Roman" w:cs="Times New Roman"/>
           <w:b/>
         </w:rPr>
-        <w:t>Results Verification</w:t>
-      </w:r>
-    </w:p>
-    <w:p>
-      <w:pPr>
-        <w:rPr>
-          <w:rFonts w:ascii="Times New Roman" w:eastAsia="Times New Roman" w:hAnsi="Times New Roman" w:cs="Times New Roman"/>
-        </w:rPr>
-      </w:pPr>
-      <w:r>
-        <w:rPr>
-          <w:rFonts w:ascii="Times New Roman" w:eastAsia="Times New Roman" w:hAnsi="Times New Roman" w:cs="Times New Roman"/>
-          <w:i/>
-          <w:sz w:val="20"/>
-          <w:szCs w:val="20"/>
-        </w:rPr>
-        <w:t>How do you know your results are correct? This can be a qualitative or quantitative verification.</w:t>
-      </w:r>
-    </w:p>
-    <w:p>
-      <w:pPr>
-        <w:rPr>
-          <w:rFonts w:ascii="Times New Roman" w:eastAsia="Times New Roman" w:hAnsi="Times New Roman" w:cs="Times New Roman"/>
-        </w:rPr>
-      </w:pPr>
-    </w:p>
-    <w:p>
-      <w:pPr>
-        <w:rPr>
-          <w:rFonts w:ascii="Times New Roman" w:eastAsia="Times New Roman" w:hAnsi="Times New Roman" w:cs="Times New Roman"/>
-        </w:rPr>
-      </w:pPr>
-    </w:p>
-    <w:p>
-      <w:pPr>
-        <w:rPr>
-          <w:rFonts w:ascii="Times New Roman" w:eastAsia="Times New Roman" w:hAnsi="Times New Roman" w:cs="Times New Roman"/>
-        </w:rPr>
-      </w:pPr>
+        <w:t>Discussion and Conclusion</w:t>
+      </w:r>
     </w:p>
     <w:p>
       <w:pPr>
@@ -1987,118 +2810,215 @@
           <w:b/>
         </w:rPr>
       </w:pPr>
-      <w:r>
+    </w:p>
+    <w:p>
+      <w:pPr>
+        <w:rPr>
+          <w:rFonts w:ascii="Times New Roman" w:eastAsia="Times New Roman" w:hAnsi="Times New Roman" w:cs="Times New Roman"/>
+          <w:bCs/>
+          <w:i/>
+          <w:iCs/>
+        </w:rPr>
+      </w:pPr>
+      <w:r>
+        <w:rPr>
+          <w:rFonts w:ascii="Times New Roman" w:eastAsia="Times New Roman" w:hAnsi="Times New Roman" w:cs="Times New Roman"/>
+          <w:bCs/>
+          <w:i/>
+          <w:iCs/>
+        </w:rPr>
+        <w:t>GitHub</w:t>
+      </w:r>
+    </w:p>
+    <w:p>
+      <w:pPr>
+        <w:rPr>
+          <w:rFonts w:ascii="Times New Roman" w:eastAsia="Times New Roman" w:hAnsi="Times New Roman" w:cs="Times New Roman"/>
+          <w:bCs/>
+        </w:rPr>
+      </w:pPr>
+      <w:r>
+        <w:rPr>
+          <w:rFonts w:ascii="Times New Roman" w:eastAsia="Times New Roman" w:hAnsi="Times New Roman" w:cs="Times New Roman"/>
+          <w:bCs/>
+        </w:rPr>
+        <w:t xml:space="preserve">Setting up GitHub went well. I had prior experience using Git in GIS Programming where I learned how to clone, commit code and files to a repository, and fetch and pull from a repo. </w:t>
+      </w:r>
+    </w:p>
+    <w:p>
+      <w:pPr>
+        <w:rPr>
+          <w:rFonts w:ascii="Times New Roman" w:eastAsia="Times New Roman" w:hAnsi="Times New Roman" w:cs="Times New Roman"/>
+          <w:bCs/>
+        </w:rPr>
+      </w:pPr>
+    </w:p>
+    <w:p>
+      <w:pPr>
+        <w:rPr>
+          <w:rFonts w:ascii="Times New Roman" w:eastAsia="Times New Roman" w:hAnsi="Times New Roman" w:cs="Times New Roman"/>
+          <w:bCs/>
+          <w:i/>
+          <w:iCs/>
+        </w:rPr>
+      </w:pPr>
+      <w:r>
+        <w:rPr>
+          <w:rFonts w:ascii="Times New Roman" w:eastAsia="Times New Roman" w:hAnsi="Times New Roman" w:cs="Times New Roman"/>
+          <w:bCs/>
+          <w:i/>
+          <w:iCs/>
+        </w:rPr>
+        <w:t>ArcGIS Pro, Jupyter Notebooks in ArcPro, Jupyter Notebooks in ArcOnline</w:t>
+      </w:r>
+    </w:p>
+    <w:p>
+      <w:pPr>
+        <w:rPr>
+          <w:rFonts w:ascii="Times New Roman" w:eastAsia="Times New Roman" w:hAnsi="Times New Roman" w:cs="Times New Roman"/>
+          <w:bCs/>
+        </w:rPr>
+      </w:pPr>
+      <w:r>
+        <w:rPr>
+          <w:rFonts w:ascii="Times New Roman" w:eastAsia="Times New Roman" w:hAnsi="Times New Roman" w:cs="Times New Roman"/>
+          <w:bCs/>
+        </w:rPr>
+        <w:t xml:space="preserve">When comparing the three environments, I saw benefits of using all three. The ArcPro environment was useful if I was working with one dataset and the user interface was very intuitive. With the Jupyter notebooks in ArcGIS Pro, I thought this was more useful if I was running the same processes on multiple datasets because the input could be a whole feature dataset. In both ArcPro environments, the visualization of the output feature class was useful for verification. </w:t>
+      </w:r>
+    </w:p>
+    <w:p>
+      <w:pPr>
+        <w:rPr>
+          <w:rFonts w:ascii="Times New Roman" w:eastAsia="Times New Roman" w:hAnsi="Times New Roman" w:cs="Times New Roman"/>
+          <w:bCs/>
+        </w:rPr>
+      </w:pPr>
+    </w:p>
+    <w:p>
+      <w:pPr>
+        <w:rPr>
+          <w:rFonts w:ascii="Times New Roman" w:eastAsia="Times New Roman" w:hAnsi="Times New Roman" w:cs="Times New Roman"/>
+          <w:bCs/>
+        </w:rPr>
+      </w:pPr>
+      <w:r>
+        <w:rPr>
+          <w:rFonts w:ascii="Times New Roman" w:eastAsia="Times New Roman" w:hAnsi="Times New Roman" w:cs="Times New Roman"/>
+          <w:bCs/>
+        </w:rPr>
+        <w:t xml:space="preserve">With the ArcOnline, I think this environment is most useful if the data I was working with needed to be shared or lived online or had a large scale (due to the coordinate system). I think a few downsides are having to be connected to the internet, having to upload data first, and additional code to visualize the output in the notebooks. </w:t>
+      </w:r>
+    </w:p>
+    <w:p>
+      <w:pPr>
+        <w:rPr>
+          <w:rFonts w:ascii="Times New Roman" w:eastAsia="Times New Roman" w:hAnsi="Times New Roman" w:cs="Times New Roman"/>
+          <w:iCs/>
+          <w:sz w:val="20"/>
+          <w:szCs w:val="20"/>
+        </w:rPr>
+      </w:pPr>
+    </w:p>
+    <w:p>
+      <w:pPr>
+        <w:rPr>
+          <w:rFonts w:ascii="Times New Roman" w:eastAsia="Times New Roman" w:hAnsi="Times New Roman" w:cs="Times New Roman"/>
+          <w:iCs/>
+        </w:rPr>
+      </w:pPr>
+      <w:r>
+        <w:rPr>
+          <w:rFonts w:ascii="Times New Roman" w:eastAsia="Times New Roman" w:hAnsi="Times New Roman" w:cs="Times New Roman"/>
+          <w:iCs/>
+        </w:rPr>
+        <w:t xml:space="preserve">I preferred the Jupyter Notebooks in ArcPro because </w:t>
+      </w:r>
+      <w:r>
+        <w:rPr>
+          <w:rFonts w:ascii="Times New Roman" w:eastAsia="Times New Roman" w:hAnsi="Times New Roman" w:cs="Times New Roman"/>
+          <w:iCs/>
+        </w:rPr>
+        <w:t xml:space="preserve">the code ran quickly without having to do multiple clicks and I could adjust it to apply to multiple datasets if needed. I had never used Notebooks in ArcOnline, but I found the user interface was very helpful, especially in locating the feature layer collection ID to use the uploaded data. </w:t>
+      </w:r>
+      <w:r>
+        <w:rPr>
+          <w:rFonts w:ascii="Times New Roman" w:eastAsia="Times New Roman" w:hAnsi="Times New Roman" w:cs="Times New Roman"/>
+          <w:iCs/>
+        </w:rPr>
+        <w:t xml:space="preserve">I also liked that I didn’t need to unzip the data. </w:t>
+      </w:r>
+      <w:r>
+        <w:rPr>
+          <w:rFonts w:ascii="Times New Roman" w:eastAsia="Times New Roman" w:hAnsi="Times New Roman" w:cs="Times New Roman"/>
+          <w:iCs/>
+        </w:rPr>
+        <w:t xml:space="preserve">Lastly I liked ArcPro desktop because if there were multiple steps, I could visualize each step. </w:t>
+      </w:r>
+    </w:p>
+    <w:p>
+      <w:pPr>
+        <w:rPr>
+          <w:rFonts w:ascii="Times New Roman" w:eastAsia="Times New Roman" w:hAnsi="Times New Roman" w:cs="Times New Roman"/>
+          <w:i/>
+          <w:sz w:val="20"/>
+          <w:szCs w:val="20"/>
+        </w:rPr>
+      </w:pPr>
+    </w:p>
+    <w:p>
+      <w:pPr>
+        <w:rPr>
+          <w:rFonts w:ascii="Times New Roman" w:eastAsia="Times New Roman" w:hAnsi="Times New Roman" w:cs="Times New Roman"/>
+          <w:i/>
+          <w:sz w:val="20"/>
+          <w:szCs w:val="20"/>
+        </w:rPr>
+      </w:pPr>
+    </w:p>
+    <w:p>
+      <w:pPr>
+        <w:rPr>
+          <w:rFonts w:ascii="Times New Roman" w:eastAsia="Times New Roman" w:hAnsi="Times New Roman" w:cs="Times New Roman"/>
+          <w:i/>
+          <w:sz w:val="20"/>
+          <w:szCs w:val="20"/>
+        </w:rPr>
+      </w:pPr>
+    </w:p>
+    <w:p>
+      <w:pPr>
         <w:rPr>
           <w:rFonts w:ascii="Times New Roman" w:eastAsia="Times New Roman" w:hAnsi="Times New Roman" w:cs="Times New Roman"/>
           <w:b/>
         </w:rPr>
-        <w:t>Discussion and Conclusion</w:t>
-      </w:r>
-    </w:p>
-    <w:p>
-      <w:pPr>
+      </w:pPr>
+      <w:r>
         <w:rPr>
           <w:rFonts w:ascii="Times New Roman" w:eastAsia="Times New Roman" w:hAnsi="Times New Roman" w:cs="Times New Roman"/>
           <w:b/>
         </w:rPr>
-      </w:pPr>
-    </w:p>
-    <w:p>
-      <w:pPr>
-        <w:rPr>
-          <w:rFonts w:ascii="Times New Roman" w:eastAsia="Times New Roman" w:hAnsi="Times New Roman" w:cs="Times New Roman"/>
-          <w:bCs/>
-        </w:rPr>
-      </w:pPr>
-      <w:r>
-        <w:rPr>
-          <w:rFonts w:ascii="Times New Roman" w:eastAsia="Times New Roman" w:hAnsi="Times New Roman" w:cs="Times New Roman"/>
-          <w:bCs/>
-        </w:rPr>
-        <w:t>GitHub</w:t>
-      </w:r>
-    </w:p>
-    <w:p>
-      <w:pPr>
-        <w:rPr>
-          <w:rFonts w:ascii="Times New Roman" w:eastAsia="Times New Roman" w:hAnsi="Times New Roman" w:cs="Times New Roman"/>
-          <w:bCs/>
-        </w:rPr>
-      </w:pPr>
-      <w:r>
-        <w:rPr>
-          <w:rFonts w:ascii="Times New Roman" w:eastAsia="Times New Roman" w:hAnsi="Times New Roman" w:cs="Times New Roman"/>
-          <w:bCs/>
-        </w:rPr>
-        <w:t xml:space="preserve">Setting up GitHub went well. I had prior experience using Git in GIS Programming where I learned how to clone, commit code and files to a repository, and fetch and pull from a repo. </w:t>
-      </w:r>
-    </w:p>
-    <w:p>
-      <w:pPr>
-        <w:rPr>
-          <w:rFonts w:ascii="Times New Roman" w:eastAsia="Times New Roman" w:hAnsi="Times New Roman" w:cs="Times New Roman"/>
-          <w:bCs/>
-        </w:rPr>
-      </w:pPr>
-    </w:p>
-    <w:p>
-      <w:pPr>
-        <w:rPr>
-          <w:rFonts w:ascii="Times New Roman" w:eastAsia="Times New Roman" w:hAnsi="Times New Roman" w:cs="Times New Roman"/>
-          <w:i/>
-          <w:sz w:val="20"/>
-          <w:szCs w:val="20"/>
-        </w:rPr>
-      </w:pPr>
-      <w:r>
-        <w:rPr>
-          <w:rFonts w:ascii="Times New Roman" w:eastAsia="Times New Roman" w:hAnsi="Times New Roman" w:cs="Times New Roman"/>
-          <w:i/>
-          <w:sz w:val="20"/>
-          <w:szCs w:val="20"/>
-        </w:rPr>
-        <w:t>What did you learn? How does it relate to the main problem?</w:t>
-      </w:r>
-    </w:p>
-    <w:p>
-      <w:pPr>
-        <w:rPr>
-          <w:rFonts w:ascii="Times New Roman" w:eastAsia="Times New Roman" w:hAnsi="Times New Roman" w:cs="Times New Roman"/>
-          <w:i/>
-          <w:sz w:val="20"/>
-          <w:szCs w:val="20"/>
-        </w:rPr>
-      </w:pPr>
-    </w:p>
-    <w:p>
-      <w:pPr>
-        <w:rPr>
-          <w:rFonts w:ascii="Times New Roman" w:eastAsia="Times New Roman" w:hAnsi="Times New Roman" w:cs="Times New Roman"/>
-          <w:i/>
-          <w:sz w:val="20"/>
-          <w:szCs w:val="20"/>
-        </w:rPr>
-      </w:pPr>
-    </w:p>
-    <w:p>
-      <w:pPr>
-        <w:rPr>
-          <w:rFonts w:ascii="Times New Roman" w:eastAsia="Times New Roman" w:hAnsi="Times New Roman" w:cs="Times New Roman"/>
-          <w:i/>
-          <w:sz w:val="20"/>
-          <w:szCs w:val="20"/>
-        </w:rPr>
-      </w:pPr>
-    </w:p>
-    <w:p>
-      <w:pPr>
-        <w:rPr>
-          <w:rFonts w:ascii="Times New Roman" w:eastAsia="Times New Roman" w:hAnsi="Times New Roman" w:cs="Times New Roman"/>
-          <w:i/>
-          <w:sz w:val="20"/>
-          <w:szCs w:val="20"/>
-        </w:rPr>
-      </w:pPr>
+        <w:t>References</w:t>
+      </w:r>
+    </w:p>
+    <w:p>
+      <w:pPr>
+        <w:rPr>
+          <w:rFonts w:ascii="Times New Roman" w:eastAsia="Times New Roman" w:hAnsi="Times New Roman" w:cs="Times New Roman"/>
+          <w:i/>
+          <w:sz w:val="20"/>
+          <w:szCs w:val="20"/>
+        </w:rPr>
+      </w:pPr>
+      <w:r>
+        <w:rPr>
+          <w:rFonts w:ascii="Times New Roman" w:eastAsia="Times New Roman" w:hAnsi="Times New Roman" w:cs="Times New Roman"/>
+          <w:iCs/>
+          <w:sz w:val="20"/>
+          <w:szCs w:val="20"/>
+        </w:rPr>
+        <w:t>ESRI. (n.d.). Buffer (Analysis). ArcGIS Pro. Retrieved January 31, 2021, from https://pro.arcgis.com/en/pro-app/latest/tool-reference/analysis/buffer.htm</w:t>
+      </w:r>
     </w:p>
     <w:p>
       <w:pPr>
@@ -2107,62 +3027,68 @@
           <w:b/>
         </w:rPr>
       </w:pPr>
-      <w:r>
+    </w:p>
+    <w:p>
+      <w:pPr>
+        <w:rPr>
+          <w:rFonts w:ascii="Times New Roman" w:eastAsia="Times New Roman" w:hAnsi="Times New Roman" w:cs="Times New Roman"/>
+          <w:i/>
+          <w:sz w:val="20"/>
+          <w:szCs w:val="20"/>
+        </w:rPr>
+      </w:pPr>
+      <w:r>
+        <w:rPr>
+          <w:rFonts w:ascii="Times New Roman" w:eastAsia="Times New Roman" w:hAnsi="Times New Roman" w:cs="Times New Roman"/>
+          <w:iCs/>
+          <w:sz w:val="20"/>
+          <w:szCs w:val="20"/>
+        </w:rPr>
+        <w:t xml:space="preserve">ESRI. (n.d.). </w:t>
+      </w:r>
+      <w:r>
+        <w:rPr>
+          <w:rFonts w:ascii="Times New Roman" w:eastAsia="Times New Roman" w:hAnsi="Times New Roman" w:cs="Times New Roman"/>
+          <w:iCs/>
+          <w:sz w:val="20"/>
+          <w:szCs w:val="20"/>
+        </w:rPr>
+        <w:t>Getting Started with Notebooks</w:t>
+      </w:r>
+      <w:r>
+        <w:rPr>
+          <w:rFonts w:ascii="Times New Roman" w:eastAsia="Times New Roman" w:hAnsi="Times New Roman" w:cs="Times New Roman"/>
+          <w:iCs/>
+          <w:sz w:val="20"/>
+          <w:szCs w:val="20"/>
+        </w:rPr>
+        <w:t xml:space="preserve">. ArcGIS </w:t>
+      </w:r>
+      <w:r>
+        <w:rPr>
+          <w:rFonts w:ascii="Times New Roman" w:eastAsia="Times New Roman" w:hAnsi="Times New Roman" w:cs="Times New Roman"/>
+          <w:iCs/>
+          <w:sz w:val="20"/>
+          <w:szCs w:val="20"/>
+        </w:rPr>
+        <w:t>Online</w:t>
+      </w:r>
+      <w:r>
+        <w:rPr>
+          <w:rFonts w:ascii="Times New Roman" w:eastAsia="Times New Roman" w:hAnsi="Times New Roman" w:cs="Times New Roman"/>
+          <w:iCs/>
+          <w:sz w:val="20"/>
+          <w:szCs w:val="20"/>
+        </w:rPr>
+        <w:t>. Retrieved January 31, 2021, from https://doc.arcgis.com/en/arcgis-online/get-started/components-of-the-notebook-editor.htm</w:t>
+      </w:r>
+    </w:p>
+    <w:p>
+      <w:pPr>
         <w:rPr>
           <w:rFonts w:ascii="Times New Roman" w:eastAsia="Times New Roman" w:hAnsi="Times New Roman" w:cs="Times New Roman"/>
           <w:b/>
         </w:rPr>
-        <w:t>References</w:t>
-      </w:r>
-    </w:p>
-    <w:p>
-      <w:pPr>
-        <w:rPr>
-          <w:rFonts w:ascii="Times New Roman" w:eastAsia="Times New Roman" w:hAnsi="Times New Roman" w:cs="Times New Roman"/>
-          <w:i/>
-          <w:sz w:val="20"/>
-          <w:szCs w:val="20"/>
-        </w:rPr>
-      </w:pPr>
-      <w:r>
-        <w:rPr>
-          <w:rFonts w:ascii="Times New Roman" w:eastAsia="Times New Roman" w:hAnsi="Times New Roman" w:cs="Times New Roman"/>
-          <w:i/>
-          <w:sz w:val="20"/>
-          <w:szCs w:val="20"/>
-        </w:rPr>
-        <w:t xml:space="preserve">Use a common </w:t>
-      </w:r>
-      <w:proofErr w:type="gramStart"/>
-      <w:r>
-        <w:rPr>
-          <w:rFonts w:ascii="Times New Roman" w:eastAsia="Times New Roman" w:hAnsi="Times New Roman" w:cs="Times New Roman"/>
-          <w:i/>
-          <w:sz w:val="20"/>
-          <w:szCs w:val="20"/>
-        </w:rPr>
-        <w:t>format</w:t>
-      </w:r>
-      <w:proofErr w:type="gramEnd"/>
-    </w:p>
-    <w:p>
-      <w:pPr>
-        <w:rPr>
-          <w:rFonts w:ascii="Times New Roman" w:eastAsia="Times New Roman" w:hAnsi="Times New Roman" w:cs="Times New Roman"/>
-          <w:i/>
-          <w:sz w:val="20"/>
-          <w:szCs w:val="20"/>
-        </w:rPr>
-      </w:pPr>
-    </w:p>
-    <w:p>
-      <w:pPr>
-        <w:rPr>
-          <w:rFonts w:ascii="Times New Roman" w:eastAsia="Times New Roman" w:hAnsi="Times New Roman" w:cs="Times New Roman"/>
-          <w:i/>
-          <w:sz w:val="20"/>
-          <w:szCs w:val="20"/>
-        </w:rPr>
       </w:pPr>
     </w:p>
     <w:p>
@@ -2172,11 +3098,52 @@
           <w:b/>
         </w:rPr>
       </w:pPr>
-      <w:r>
+    </w:p>
+    <w:p>
+      <w:pPr>
         <w:rPr>
           <w:rFonts w:ascii="Times New Roman" w:eastAsia="Times New Roman" w:hAnsi="Times New Roman" w:cs="Times New Roman"/>
           <w:b/>
         </w:rPr>
+      </w:pPr>
+    </w:p>
+    <w:p>
+      <w:pPr>
+        <w:rPr>
+          <w:rFonts w:ascii="Times New Roman" w:eastAsia="Times New Roman" w:hAnsi="Times New Roman" w:cs="Times New Roman"/>
+          <w:b/>
+        </w:rPr>
+      </w:pPr>
+    </w:p>
+    <w:p>
+      <w:pPr>
+        <w:rPr>
+          <w:rFonts w:ascii="Times New Roman" w:eastAsia="Times New Roman" w:hAnsi="Times New Roman" w:cs="Times New Roman"/>
+          <w:b/>
+        </w:rPr>
+      </w:pPr>
+    </w:p>
+    <w:p>
+      <w:pPr>
+        <w:rPr>
+          <w:rFonts w:ascii="Times New Roman" w:eastAsia="Times New Roman" w:hAnsi="Times New Roman" w:cs="Times New Roman"/>
+          <w:b/>
+        </w:rPr>
+      </w:pPr>
+    </w:p>
+    <w:p>
+      <w:pPr>
+        <w:rPr>
+          <w:rFonts w:ascii="Times New Roman" w:eastAsia="Times New Roman" w:hAnsi="Times New Roman" w:cs="Times New Roman"/>
+          <w:b/>
+        </w:rPr>
+      </w:pPr>
+      <w:r>
+        <w:rPr>
+          <w:rFonts w:ascii="Times New Roman" w:eastAsia="Times New Roman" w:hAnsi="Times New Roman" w:cs="Times New Roman"/>
+          <w:b/>
+        </w:rPr>
+        <w:lastRenderedPageBreak/>
         <w:t>Self-score</w:t>
       </w:r>
     </w:p>
@@ -2187,33 +3154,6 @@
           <w:b/>
         </w:rPr>
       </w:pPr>
-      <w:r>
-        <w:rPr>
-          <w:rFonts w:ascii="Times New Roman" w:eastAsia="Times New Roman" w:hAnsi="Times New Roman" w:cs="Times New Roman"/>
-          <w:i/>
-          <w:sz w:val="20"/>
-          <w:szCs w:val="20"/>
-        </w:rPr>
-        <w:t>Fill out this rubric for yourself and include it in your lab report.</w:t>
-      </w:r>
-      <w:r>
-        <w:rPr>
-          <w:rFonts w:ascii="Times New Roman" w:eastAsia="Times New Roman" w:hAnsi="Times New Roman" w:cs="Times New Roman"/>
-          <w:i/>
-          <w:sz w:val="20"/>
-          <w:szCs w:val="20"/>
-        </w:rPr>
-        <w:t xml:space="preserve"> </w:t>
-      </w:r>
-      <w:r>
-        <w:rPr>
-          <w:rFonts w:ascii="Times New Roman" w:eastAsia="Times New Roman" w:hAnsi="Times New Roman" w:cs="Times New Roman"/>
-          <w:i/>
-          <w:sz w:val="20"/>
-          <w:szCs w:val="20"/>
-        </w:rPr>
-        <w:t>The same rubric will be used to generate a grade in proportion to the points assigned in the syllabus to the assignment.</w:t>
-      </w:r>
     </w:p>
     <w:tbl>
       <w:tblPr>
@@ -2567,6 +3507,13 @@
                 <w:b/>
               </w:rPr>
             </w:pPr>
+            <w:r>
+              <w:rPr>
+                <w:rFonts w:ascii="Times New Roman" w:eastAsia="Times New Roman" w:hAnsi="Times New Roman" w:cs="Times New Roman"/>
+                <w:b/>
+              </w:rPr>
+              <w:t>28</w:t>
+            </w:r>
           </w:p>
         </w:tc>
       </w:tr>
@@ -2638,25 +3585,7 @@
                 <w:sz w:val="16"/>
                 <w:szCs w:val="16"/>
               </w:rPr>
-              <w:t xml:space="preserve">Each element above is executed at a professional level so that someone can understand the goal, data, methods, results, and their validity and implications in a </w:t>
-            </w:r>
-            <w:proofErr w:type="gramStart"/>
-            <w:r>
-              <w:rPr>
-                <w:rFonts w:ascii="Times New Roman" w:eastAsia="Times New Roman" w:hAnsi="Times New Roman" w:cs="Times New Roman"/>
-                <w:sz w:val="16"/>
-                <w:szCs w:val="16"/>
-              </w:rPr>
-              <w:t>5 minute</w:t>
-            </w:r>
-            <w:proofErr w:type="gramEnd"/>
-            <w:r>
-              <w:rPr>
-                <w:rFonts w:ascii="Times New Roman" w:eastAsia="Times New Roman" w:hAnsi="Times New Roman" w:cs="Times New Roman"/>
-                <w:sz w:val="16"/>
-                <w:szCs w:val="16"/>
-              </w:rPr>
-              <w:t xml:space="preserve"> reading at a cursory-level, and in a 30 minute meeting at a deep level </w:t>
+              <w:t xml:space="preserve">Each element above is executed at a professional level so that someone can understand the goal, data, methods, results, and their validity and implications in a 5 minute reading at a cursory-level, and in a 30 minute meeting at a deep level </w:t>
             </w:r>
             <w:r>
               <w:rPr>
@@ -2754,6 +3683,13 @@
                 <w:b/>
               </w:rPr>
             </w:pPr>
+            <w:r>
+              <w:rPr>
+                <w:rFonts w:ascii="Times New Roman" w:eastAsia="Times New Roman" w:hAnsi="Times New Roman" w:cs="Times New Roman"/>
+                <w:b/>
+              </w:rPr>
+              <w:t>24</w:t>
+            </w:r>
           </w:p>
         </w:tc>
       </w:tr>
@@ -2889,6 +3825,13 @@
                 <w:b/>
               </w:rPr>
             </w:pPr>
+            <w:r>
+              <w:rPr>
+                <w:rFonts w:ascii="Times New Roman" w:eastAsia="Times New Roman" w:hAnsi="Times New Roman" w:cs="Times New Roman"/>
+                <w:b/>
+              </w:rPr>
+              <w:t>28</w:t>
+            </w:r>
           </w:p>
         </w:tc>
       </w:tr>
@@ -2924,7 +3867,6 @@
                 <w:rFonts w:ascii="Times New Roman" w:eastAsia="Times New Roman" w:hAnsi="Times New Roman" w:cs="Times New Roman"/>
                 <w:b/>
               </w:rPr>
-              <w:lastRenderedPageBreak/>
               <w:t>Verification</w:t>
             </w:r>
           </w:p>
@@ -3077,6 +4019,13 @@
                 <w:b/>
               </w:rPr>
             </w:pPr>
+            <w:r>
+              <w:rPr>
+                <w:rFonts w:ascii="Times New Roman" w:eastAsia="Times New Roman" w:hAnsi="Times New Roman" w:cs="Times New Roman"/>
+                <w:b/>
+              </w:rPr>
+              <w:t>20</w:t>
+            </w:r>
           </w:p>
         </w:tc>
       </w:tr>
@@ -3199,6 +4148,13 @@
                 <w:b/>
               </w:rPr>
             </w:pPr>
+            <w:r>
+              <w:rPr>
+                <w:rFonts w:ascii="Times New Roman" w:eastAsia="Times New Roman" w:hAnsi="Times New Roman" w:cs="Times New Roman"/>
+                <w:b/>
+              </w:rPr>
+              <w:t>100</w:t>
+            </w:r>
           </w:p>
         </w:tc>
       </w:tr>
@@ -3336,8 +4292,124 @@
       </w:rPr>
     </w:lvl>
   </w:abstractNum>
+  <w:abstractNum w:abstractNumId="1" w15:restartNumberingAfterBreak="0">
+    <w:nsid w:val="6AB60CBC"/>
+    <w:multiLevelType w:val="hybridMultilevel"/>
+    <w:tmpl w:val="714C14A0"/>
+    <w:lvl w:ilvl="0" w:tplc="04090001">
+      <w:start w:val="1"/>
+      <w:numFmt w:val="bullet"/>
+      <w:lvlText w:val=""/>
+      <w:lvlJc w:val="left"/>
+      <w:pPr>
+        <w:ind w:left="720" w:hanging="360"/>
+      </w:pPr>
+      <w:rPr>
+        <w:rFonts w:ascii="Symbol" w:hAnsi="Symbol" w:hint="default"/>
+      </w:rPr>
+    </w:lvl>
+    <w:lvl w:ilvl="1" w:tplc="04090003" w:tentative="1">
+      <w:start w:val="1"/>
+      <w:numFmt w:val="bullet"/>
+      <w:lvlText w:val="o"/>
+      <w:lvlJc w:val="left"/>
+      <w:pPr>
+        <w:ind w:left="1440" w:hanging="360"/>
+      </w:pPr>
+      <w:rPr>
+        <w:rFonts w:ascii="Courier New" w:hAnsi="Courier New" w:cs="Courier New" w:hint="default"/>
+      </w:rPr>
+    </w:lvl>
+    <w:lvl w:ilvl="2" w:tplc="04090005" w:tentative="1">
+      <w:start w:val="1"/>
+      <w:numFmt w:val="bullet"/>
+      <w:lvlText w:val=""/>
+      <w:lvlJc w:val="left"/>
+      <w:pPr>
+        <w:ind w:left="2160" w:hanging="360"/>
+      </w:pPr>
+      <w:rPr>
+        <w:rFonts w:ascii="Wingdings" w:hAnsi="Wingdings" w:hint="default"/>
+      </w:rPr>
+    </w:lvl>
+    <w:lvl w:ilvl="3" w:tplc="04090001" w:tentative="1">
+      <w:start w:val="1"/>
+      <w:numFmt w:val="bullet"/>
+      <w:lvlText w:val=""/>
+      <w:lvlJc w:val="left"/>
+      <w:pPr>
+        <w:ind w:left="2880" w:hanging="360"/>
+      </w:pPr>
+      <w:rPr>
+        <w:rFonts w:ascii="Symbol" w:hAnsi="Symbol" w:hint="default"/>
+      </w:rPr>
+    </w:lvl>
+    <w:lvl w:ilvl="4" w:tplc="04090003" w:tentative="1">
+      <w:start w:val="1"/>
+      <w:numFmt w:val="bullet"/>
+      <w:lvlText w:val="o"/>
+      <w:lvlJc w:val="left"/>
+      <w:pPr>
+        <w:ind w:left="3600" w:hanging="360"/>
+      </w:pPr>
+      <w:rPr>
+        <w:rFonts w:ascii="Courier New" w:hAnsi="Courier New" w:cs="Courier New" w:hint="default"/>
+      </w:rPr>
+    </w:lvl>
+    <w:lvl w:ilvl="5" w:tplc="04090005" w:tentative="1">
+      <w:start w:val="1"/>
+      <w:numFmt w:val="bullet"/>
+      <w:lvlText w:val=""/>
+      <w:lvlJc w:val="left"/>
+      <w:pPr>
+        <w:ind w:left="4320" w:hanging="360"/>
+      </w:pPr>
+      <w:rPr>
+        <w:rFonts w:ascii="Wingdings" w:hAnsi="Wingdings" w:hint="default"/>
+      </w:rPr>
+    </w:lvl>
+    <w:lvl w:ilvl="6" w:tplc="04090001" w:tentative="1">
+      <w:start w:val="1"/>
+      <w:numFmt w:val="bullet"/>
+      <w:lvlText w:val=""/>
+      <w:lvlJc w:val="left"/>
+      <w:pPr>
+        <w:ind w:left="5040" w:hanging="360"/>
+      </w:pPr>
+      <w:rPr>
+        <w:rFonts w:ascii="Symbol" w:hAnsi="Symbol" w:hint="default"/>
+      </w:rPr>
+    </w:lvl>
+    <w:lvl w:ilvl="7" w:tplc="04090003" w:tentative="1">
+      <w:start w:val="1"/>
+      <w:numFmt w:val="bullet"/>
+      <w:lvlText w:val="o"/>
+      <w:lvlJc w:val="left"/>
+      <w:pPr>
+        <w:ind w:left="5760" w:hanging="360"/>
+      </w:pPr>
+      <w:rPr>
+        <w:rFonts w:ascii="Courier New" w:hAnsi="Courier New" w:cs="Courier New" w:hint="default"/>
+      </w:rPr>
+    </w:lvl>
+    <w:lvl w:ilvl="8" w:tplc="04090005" w:tentative="1">
+      <w:start w:val="1"/>
+      <w:numFmt w:val="bullet"/>
+      <w:lvlText w:val=""/>
+      <w:lvlJc w:val="left"/>
+      <w:pPr>
+        <w:ind w:left="6480" w:hanging="360"/>
+      </w:pPr>
+      <w:rPr>
+        <w:rFonts w:ascii="Wingdings" w:hAnsi="Wingdings" w:hint="default"/>
+      </w:rPr>
+    </w:lvl>
+  </w:abstractNum>
   <w:num w:numId="1">
     <w:abstractNumId w:val="0"/>
+  </w:num>
+  <w:num w:numId="2">
+    <w:abstractNumId w:val="1"/>
   </w:num>
 </w:numbering>
 </file>
@@ -3736,6 +4808,7 @@
   <w:style w:type="paragraph" w:default="1" w:styleId="Normal">
     <w:name w:val="Normal"/>
     <w:qFormat/>
+    <w:rsid w:val="006E5195"/>
   </w:style>
   <w:style w:type="paragraph" w:styleId="Heading1">
     <w:name w:val="heading 1"/>

</xml_diff>